<commit_message>
Updated Test Case for Travel Arrangement
</commit_message>
<xml_diff>
--- a/documentation/quality/Test Cases/Test Case - TA.docx
+++ b/documentation/quality/Test Cases/Test Case - TA.docx
@@ -10,7 +10,6 @@
           <w:szCs w:val="40"/>
         </w:rPr>
       </w:pPr>
-      <w:proofErr w:type="gramStart"/>
       <w:r>
         <w:rPr>
           <w:sz w:val="40"/>
@@ -18,7 +17,6 @@
         </w:rPr>
         <w:t>Journeys &amp; More Global Tours and Consultancy Co.</w:t>
       </w:r>
-      <w:proofErr w:type="gramEnd"/>
     </w:p>
     <w:p>
       <w:pPr>
@@ -606,23 +604,30 @@
             <w:pPr>
               <w:rPr>
                 <w:b w:val="0"/>
-                <w:sz w:val="16"/>
-              </w:rPr>
-            </w:pPr>
-          </w:p>
-          <w:p>
-            <w:pPr>
-              <w:rPr>
-                <w:b w:val="0"/>
-                <w:sz w:val="16"/>
-              </w:rPr>
-            </w:pPr>
-            <w:r>
-              <w:rPr>
-                <w:b w:val="0"/>
-                <w:sz w:val="16"/>
-              </w:rPr>
-              <w:t>FE-TA-CTC1</w:t>
+                <w:sz w:val="20"/>
+              </w:rPr>
+            </w:pPr>
+          </w:p>
+          <w:p>
+            <w:pPr>
+              <w:rPr>
+                <w:b w:val="0"/>
+                <w:sz w:val="20"/>
+              </w:rPr>
+            </w:pPr>
+            <w:r>
+              <w:rPr>
+                <w:b w:val="0"/>
+                <w:sz w:val="20"/>
+              </w:rPr>
+              <w:t>FE-TA</w:t>
+            </w:r>
+            <w:r>
+              <w:rPr>
+                <w:b w:val="0"/>
+                <w:sz w:val="20"/>
+              </w:rPr>
+              <w:t>CTC1</w:t>
             </w:r>
           </w:p>
         </w:tc>
@@ -905,13 +910,13 @@
             <w:pPr>
               <w:rPr>
                 <w:b w:val="0"/>
-                <w:sz w:val="16"/>
-              </w:rPr>
-            </w:pPr>
-            <w:r>
-              <w:rPr>
-                <w:b w:val="0"/>
-                <w:sz w:val="16"/>
+                <w:sz w:val="20"/>
+              </w:rPr>
+            </w:pPr>
+            <w:r>
+              <w:rPr>
+                <w:b w:val="0"/>
+                <w:sz w:val="20"/>
               </w:rPr>
               <w:lastRenderedPageBreak/>
               <w:t>FE-</w:t>
@@ -919,9 +924,16 @@
             <w:r>
               <w:rPr>
                 <w:b w:val="0"/>
-                <w:sz w:val="16"/>
-              </w:rPr>
-              <w:t>TA-CTC2</w:t>
+                <w:sz w:val="20"/>
+              </w:rPr>
+              <w:t>TA</w:t>
+            </w:r>
+            <w:r>
+              <w:rPr>
+                <w:b w:val="0"/>
+                <w:sz w:val="20"/>
+              </w:rPr>
+              <w:t>CTC2</w:t>
             </w:r>
           </w:p>
         </w:tc>
@@ -940,7 +952,7 @@
               <w:rPr>
                 <w:b/>
               </w:rPr>
-              <w:t>Input Validation</w:t>
+              <w:t>Input validation</w:t>
             </w:r>
           </w:p>
           <w:p>
@@ -976,11 +988,6 @@
             <w:pPr>
               <w:cnfStyle w:val="000000100000" w:firstRow="0" w:lastRow="0" w:firstColumn="0" w:lastColumn="0" w:oddVBand="0" w:evenVBand="0" w:oddHBand="1" w:evenHBand="0" w:firstRowFirstColumn="0" w:firstRowLastColumn="0" w:lastRowFirstColumn="0" w:lastRowLastColumn="0"/>
             </w:pPr>
-          </w:p>
-          <w:p>
-            <w:pPr>
-              <w:cnfStyle w:val="000000100000" w:firstRow="0" w:lastRow="0" w:firstColumn="0" w:lastColumn="0" w:oddVBand="0" w:evenVBand="0" w:oddHBand="1" w:evenHBand="0" w:firstRowFirstColumn="0" w:firstRowLastColumn="0" w:lastRowFirstColumn="0" w:lastRowLastColumn="0"/>
-            </w:pPr>
             <w:r>
               <w:t>A field will be highlighted and an error message will appear if it’s empty, optional fields will be disregarded.</w:t>
             </w:r>
@@ -1017,22 +1024,29 @@
             <w:pPr>
               <w:rPr>
                 <w:b w:val="0"/>
-                <w:sz w:val="16"/>
-              </w:rPr>
-            </w:pPr>
-            <w:r>
-              <w:rPr>
-                <w:b w:val="0"/>
-                <w:sz w:val="16"/>
+                <w:sz w:val="20"/>
+              </w:rPr>
+            </w:pPr>
+            <w:r>
+              <w:rPr>
+                <w:b w:val="0"/>
+                <w:sz w:val="20"/>
               </w:rPr>
               <w:t>FE-</w:t>
             </w:r>
             <w:r>
               <w:rPr>
                 <w:b w:val="0"/>
-                <w:sz w:val="16"/>
-              </w:rPr>
-              <w:t>TA-CTC3</w:t>
+                <w:sz w:val="20"/>
+              </w:rPr>
+              <w:t>TA</w:t>
+            </w:r>
+            <w:r>
+              <w:rPr>
+                <w:b w:val="0"/>
+                <w:sz w:val="20"/>
+              </w:rPr>
+              <w:t>CTC3</w:t>
             </w:r>
           </w:p>
         </w:tc>
@@ -1123,6 +1137,142 @@
           <w:p>
             <w:pPr>
               <w:cnfStyle w:val="000000000000" w:firstRow="0" w:lastRow="0" w:firstColumn="0" w:lastColumn="0" w:oddVBand="0" w:evenVBand="0" w:oddHBand="0" w:evenHBand="0" w:firstRowFirstColumn="0" w:firstRowLastColumn="0" w:lastRowFirstColumn="0" w:lastRowLastColumn="0"/>
+            </w:pPr>
+          </w:p>
+        </w:tc>
+      </w:tr>
+      <w:tr>
+        <w:trPr>
+          <w:cnfStyle w:val="000000100000" w:firstRow="0" w:lastRow="0" w:firstColumn="0" w:lastColumn="0" w:oddVBand="0" w:evenVBand="0" w:oddHBand="1" w:evenHBand="0" w:firstRowFirstColumn="0" w:firstRowLastColumn="0" w:lastRowFirstColumn="0" w:lastRowLastColumn="0"/>
+        </w:trPr>
+        <w:tc>
+          <w:tcPr>
+            <w:cnfStyle w:val="001000000000" w:firstRow="0" w:lastRow="0" w:firstColumn="1" w:lastColumn="0" w:oddVBand="0" w:evenVBand="0" w:oddHBand="0" w:evenHBand="0" w:firstRowFirstColumn="0" w:firstRowLastColumn="0" w:lastRowFirstColumn="0" w:lastRowLastColumn="0"/>
+            <w:tcW w:w="390" w:type="pct"/>
+          </w:tcPr>
+          <w:p>
+            <w:pPr>
+              <w:rPr>
+                <w:b w:val="0"/>
+                <w:sz w:val="20"/>
+              </w:rPr>
+            </w:pPr>
+            <w:r>
+              <w:rPr>
+                <w:b w:val="0"/>
+                <w:sz w:val="20"/>
+              </w:rPr>
+              <w:t>FE-TA</w:t>
+            </w:r>
+            <w:r>
+              <w:rPr>
+                <w:b w:val="0"/>
+                <w:sz w:val="20"/>
+              </w:rPr>
+              <w:t>C</w:t>
+            </w:r>
+            <w:r>
+              <w:rPr>
+                <w:b w:val="0"/>
+                <w:sz w:val="20"/>
+              </w:rPr>
+              <w:t>TC4</w:t>
+            </w:r>
+          </w:p>
+        </w:tc>
+        <w:tc>
+          <w:tcPr>
+            <w:tcW w:w="1153" w:type="pct"/>
+          </w:tcPr>
+          <w:p>
+            <w:pPr>
+              <w:cnfStyle w:val="000000100000" w:firstRow="0" w:lastRow="0" w:firstColumn="0" w:lastColumn="0" w:oddVBand="0" w:evenVBand="0" w:oddHBand="1" w:evenHBand="0" w:firstRowFirstColumn="0" w:firstRowLastColumn="0" w:lastRowFirstColumn="0" w:lastRowLastColumn="0"/>
+              <w:rPr>
+                <w:b/>
+              </w:rPr>
+            </w:pPr>
+            <w:r>
+              <w:rPr>
+                <w:b/>
+              </w:rPr>
+              <w:t>Cancel</w:t>
+            </w:r>
+            <w:r>
+              <w:rPr>
+                <w:b/>
+              </w:rPr>
+              <w:t xml:space="preserve"> Arrangement</w:t>
+            </w:r>
+          </w:p>
+          <w:p>
+            <w:pPr>
+              <w:cnfStyle w:val="000000100000" w:firstRow="0" w:lastRow="0" w:firstColumn="0" w:lastColumn="0" w:oddVBand="0" w:evenVBand="0" w:oddHBand="1" w:evenHBand="0" w:firstRowFirstColumn="0" w:firstRowLastColumn="0" w:lastRowFirstColumn="0" w:lastRowLastColumn="0"/>
+            </w:pPr>
+          </w:p>
+          <w:p>
+            <w:pPr>
+              <w:cnfStyle w:val="000000100000" w:firstRow="0" w:lastRow="0" w:firstColumn="0" w:lastColumn="0" w:oddVBand="0" w:evenVBand="0" w:oddHBand="1" w:evenHBand="0" w:firstRowFirstColumn="0" w:firstRowLastColumn="0" w:lastRowFirstColumn="0" w:lastRowLastColumn="0"/>
+            </w:pPr>
+            <w:r>
+              <w:t>The Travel Arrangement will be canceled.</w:t>
+            </w:r>
+          </w:p>
+        </w:tc>
+        <w:tc>
+          <w:tcPr>
+            <w:tcW w:w="1521" w:type="pct"/>
+            <w:gridSpan w:val="2"/>
+          </w:tcPr>
+          <w:p>
+            <w:pPr>
+              <w:cnfStyle w:val="000000100000" w:firstRow="0" w:lastRow="0" w:firstColumn="0" w:lastColumn="0" w:oddVBand="0" w:evenVBand="0" w:oddHBand="1" w:evenHBand="0" w:firstRowFirstColumn="0" w:firstRowLastColumn="0" w:lastRowFirstColumn="0" w:lastRowLastColumn="0"/>
+            </w:pPr>
+          </w:p>
+          <w:p>
+            <w:pPr>
+              <w:cnfStyle w:val="000000100000" w:firstRow="0" w:lastRow="0" w:firstColumn="0" w:lastColumn="0" w:oddVBand="0" w:evenVBand="0" w:oddHBand="1" w:evenHBand="0" w:firstRowFirstColumn="0" w:firstRowLastColumn="0" w:lastRowFirstColumn="0" w:lastRowLastColumn="0"/>
+            </w:pPr>
+          </w:p>
+          <w:p>
+            <w:pPr>
+              <w:cnfStyle w:val="000000100000" w:firstRow="0" w:lastRow="0" w:firstColumn="0" w:lastColumn="0" w:oddVBand="0" w:evenVBand="0" w:oddHBand="1" w:evenHBand="0" w:firstRowFirstColumn="0" w:firstRowLastColumn="0" w:lastRowFirstColumn="0" w:lastRowLastColumn="0"/>
+            </w:pPr>
+            <w:r>
+              <w:t xml:space="preserve">The data will be </w:t>
+            </w:r>
+            <w:r>
+              <w:t>canceled</w:t>
+            </w:r>
+            <w:r>
+              <w:t xml:space="preserve"> and </w:t>
+            </w:r>
+            <w:r>
+              <w:t>the status will be ‘Canceled’.</w:t>
+            </w:r>
+          </w:p>
+          <w:p>
+            <w:pPr>
+              <w:cnfStyle w:val="000000100000" w:firstRow="0" w:lastRow="0" w:firstColumn="0" w:lastColumn="0" w:oddVBand="0" w:evenVBand="0" w:oddHBand="1" w:evenHBand="0" w:firstRowFirstColumn="0" w:firstRowLastColumn="0" w:lastRowFirstColumn="0" w:lastRowLastColumn="0"/>
+            </w:pPr>
+          </w:p>
+        </w:tc>
+        <w:tc>
+          <w:tcPr>
+            <w:tcW w:w="1522" w:type="pct"/>
+          </w:tcPr>
+          <w:p>
+            <w:pPr>
+              <w:cnfStyle w:val="000000100000" w:firstRow="0" w:lastRow="0" w:firstColumn="0" w:lastColumn="0" w:oddVBand="0" w:evenVBand="0" w:oddHBand="1" w:evenHBand="0" w:firstRowFirstColumn="0" w:firstRowLastColumn="0" w:lastRowFirstColumn="0" w:lastRowLastColumn="0"/>
+            </w:pPr>
+          </w:p>
+        </w:tc>
+        <w:tc>
+          <w:tcPr>
+            <w:tcW w:w="414" w:type="pct"/>
+          </w:tcPr>
+          <w:p>
+            <w:pPr>
+              <w:cnfStyle w:val="000000100000" w:firstRow="0" w:lastRow="0" w:firstColumn="0" w:lastColumn="0" w:oddVBand="0" w:evenVBand="0" w:oddHBand="1" w:evenHBand="0" w:firstRowFirstColumn="0" w:firstRowLastColumn="0" w:lastRowFirstColumn="0" w:lastRowLastColumn="0"/>
             </w:pPr>
           </w:p>
         </w:tc>
@@ -1155,34 +1305,12 @@
     </w:p>
     <w:p>
       <w:pPr>
-        <w:rPr>
-          <w:b/>
-        </w:rPr>
-      </w:pPr>
-    </w:p>
-    <w:p>
-      <w:pPr>
-        <w:rPr>
-          <w:b/>
-        </w:rPr>
-      </w:pPr>
-    </w:p>
-    <w:p>
-      <w:pPr>
-        <w:rPr>
-          <w:b/>
-        </w:rPr>
-      </w:pPr>
-    </w:p>
-    <w:p>
-      <w:pPr>
         <w:jc w:val="center"/>
         <w:rPr>
           <w:sz w:val="40"/>
           <w:szCs w:val="40"/>
         </w:rPr>
       </w:pPr>
-      <w:proofErr w:type="gramStart"/>
       <w:r>
         <w:rPr>
           <w:sz w:val="40"/>
@@ -1191,7 +1319,6 @@
         <w:lastRenderedPageBreak/>
         <w:t>Journeys &amp; More Global Tours and Consultancy Co.</w:t>
       </w:r>
-      <w:proofErr w:type="gramEnd"/>
     </w:p>
     <w:p>
       <w:pPr>
@@ -1870,44 +1997,44 @@
             <w:pPr>
               <w:rPr>
                 <w:b w:val="0"/>
-                <w:sz w:val="16"/>
-              </w:rPr>
-            </w:pPr>
-          </w:p>
-          <w:p>
-            <w:pPr>
-              <w:rPr>
-                <w:b w:val="0"/>
-                <w:sz w:val="16"/>
-              </w:rPr>
-            </w:pPr>
-            <w:r>
-              <w:rPr>
-                <w:b w:val="0"/>
-                <w:sz w:val="16"/>
+                <w:sz w:val="20"/>
+              </w:rPr>
+            </w:pPr>
+          </w:p>
+          <w:p>
+            <w:pPr>
+              <w:rPr>
+                <w:b w:val="0"/>
+                <w:sz w:val="20"/>
+              </w:rPr>
+            </w:pPr>
+            <w:r>
+              <w:rPr>
+                <w:b w:val="0"/>
+                <w:sz w:val="20"/>
               </w:rPr>
               <w:t>F</w:t>
             </w:r>
             <w:r>
               <w:rPr>
                 <w:b w:val="0"/>
-                <w:sz w:val="16"/>
+                <w:sz w:val="20"/>
               </w:rPr>
               <w:t>E-</w:t>
             </w:r>
             <w:r>
               <w:rPr>
                 <w:b w:val="0"/>
-                <w:sz w:val="16"/>
-              </w:rPr>
-              <w:t>TA-U</w:t>
-            </w:r>
-            <w:r>
-              <w:rPr>
-                <w:b w:val="0"/>
-                <w:sz w:val="16"/>
-              </w:rPr>
-              <w:t>TC1</w:t>
+                <w:sz w:val="20"/>
+              </w:rPr>
+              <w:t>TA</w:t>
+            </w:r>
+            <w:r>
+              <w:rPr>
+                <w:b w:val="0"/>
+                <w:sz w:val="20"/>
+              </w:rPr>
+              <w:t>UTC1</w:t>
             </w:r>
           </w:p>
         </w:tc>
@@ -1928,15 +2055,13 @@
               <w:t xml:space="preserve">Display Travel Arrangement form </w:t>
             </w:r>
             <w:r>
-              <w:t xml:space="preserve">of the selected Arrangement to be </w:t>
-            </w:r>
-            <w:proofErr w:type="spellStart"/>
-            <w:r>
-              <w:t>upated</w:t>
-            </w:r>
-            <w:proofErr w:type="spellEnd"/>
-            <w:r>
-              <w:t>.</w:t>
+              <w:t>of the selected Arrangement to be up</w:t>
+            </w:r>
+            <w:r>
+              <w:t>d</w:t>
+            </w:r>
+            <w:r>
+              <w:t>ated.</w:t>
             </w:r>
           </w:p>
           <w:p>
@@ -2211,13 +2336,13 @@
             <w:pPr>
               <w:rPr>
                 <w:b w:val="0"/>
-                <w:sz w:val="16"/>
-              </w:rPr>
-            </w:pPr>
-            <w:r>
-              <w:rPr>
-                <w:b w:val="0"/>
-                <w:sz w:val="16"/>
+                <w:sz w:val="20"/>
+              </w:rPr>
+            </w:pPr>
+            <w:r>
+              <w:rPr>
+                <w:b w:val="0"/>
+                <w:sz w:val="20"/>
               </w:rPr>
               <w:lastRenderedPageBreak/>
               <w:t>F</w:t>
@@ -2225,16 +2350,23 @@
             <w:r>
               <w:rPr>
                 <w:b w:val="0"/>
-                <w:sz w:val="16"/>
+                <w:sz w:val="20"/>
               </w:rPr>
               <w:t>E-</w:t>
             </w:r>
             <w:r>
               <w:rPr>
                 <w:b w:val="0"/>
-                <w:sz w:val="16"/>
-              </w:rPr>
-              <w:t>TA-UT2</w:t>
+                <w:sz w:val="20"/>
+              </w:rPr>
+              <w:t>TA</w:t>
+            </w:r>
+            <w:r>
+              <w:rPr>
+                <w:b w:val="0"/>
+                <w:sz w:val="20"/>
+              </w:rPr>
+              <w:t>UT2</w:t>
             </w:r>
           </w:p>
         </w:tc>
@@ -2330,29 +2462,22 @@
             <w:pPr>
               <w:rPr>
                 <w:b w:val="0"/>
-                <w:sz w:val="16"/>
-              </w:rPr>
-            </w:pPr>
-            <w:r>
-              <w:rPr>
-                <w:b w:val="0"/>
-                <w:sz w:val="16"/>
+                <w:sz w:val="20"/>
+              </w:rPr>
+            </w:pPr>
+            <w:r>
+              <w:rPr>
+                <w:b w:val="0"/>
+                <w:sz w:val="20"/>
               </w:rPr>
               <w:t>F</w:t>
             </w:r>
             <w:r>
               <w:rPr>
                 <w:b w:val="0"/>
-                <w:sz w:val="16"/>
-              </w:rPr>
-              <w:t>E-</w:t>
-            </w:r>
-            <w:r>
-              <w:rPr>
-                <w:b w:val="0"/>
-                <w:sz w:val="16"/>
-              </w:rPr>
-              <w:t>TA-UTC3</w:t>
+                <w:sz w:val="20"/>
+              </w:rPr>
+              <w:t>E-TAUTC3</w:t>
             </w:r>
           </w:p>
         </w:tc>
@@ -2460,29 +2585,15 @@
             <w:pPr>
               <w:rPr>
                 <w:b w:val="0"/>
-                <w:sz w:val="16"/>
-              </w:rPr>
-            </w:pPr>
-            <w:r>
-              <w:rPr>
-                <w:b w:val="0"/>
-                <w:sz w:val="16"/>
-              </w:rPr>
-              <w:t>F</w:t>
-            </w:r>
-            <w:r>
-              <w:rPr>
-                <w:b w:val="0"/>
-                <w:sz w:val="16"/>
-              </w:rPr>
-              <w:t>E-</w:t>
-            </w:r>
-            <w:r>
-              <w:rPr>
-                <w:b w:val="0"/>
-                <w:sz w:val="16"/>
-              </w:rPr>
-              <w:t>TA-UTC4</w:t>
+                <w:sz w:val="20"/>
+              </w:rPr>
+            </w:pPr>
+            <w:r>
+              <w:rPr>
+                <w:b w:val="0"/>
+                <w:sz w:val="20"/>
+              </w:rPr>
+              <w:t>FE-TAUTC4</w:t>
             </w:r>
           </w:p>
         </w:tc>
@@ -2736,7 +2847,6 @@
           <w:szCs w:val="40"/>
         </w:rPr>
       </w:pPr>
-      <w:proofErr w:type="gramStart"/>
       <w:r>
         <w:rPr>
           <w:sz w:val="40"/>
@@ -2752,7 +2862,6 @@
         </w:rPr>
         <w:t>ourneys &amp; More Global Tours and Consultancy Co.</w:t>
       </w:r>
-      <w:proofErr w:type="gramEnd"/>
     </w:p>
     <w:p>
       <w:pPr>
@@ -3127,8 +3236,6 @@
               </w:rPr>
               <w:t>Medium</w:t>
             </w:r>
-            <w:bookmarkStart w:id="0" w:name="_GoBack"/>
-            <w:bookmarkEnd w:id="0"/>
           </w:p>
         </w:tc>
       </w:tr>
@@ -3415,28 +3522,28 @@
             <w:r>
               <w:rPr>
                 <w:b w:val="0"/>
-                <w:sz w:val="16"/>
-              </w:rPr>
-              <w:t>F</w:t>
-            </w:r>
-            <w:r>
-              <w:rPr>
-                <w:b w:val="0"/>
-                <w:sz w:val="16"/>
-              </w:rPr>
-              <w:t>E-</w:t>
-            </w:r>
-            <w:r>
-              <w:rPr>
-                <w:b w:val="0"/>
-                <w:sz w:val="16"/>
-              </w:rPr>
-              <w:t>TA-V</w:t>
-            </w:r>
-            <w:r>
-              <w:rPr>
-                <w:b w:val="0"/>
-                <w:sz w:val="16"/>
+                <w:sz w:val="20"/>
+              </w:rPr>
+              <w:t>FE-</w:t>
+            </w:r>
+            <w:r>
+              <w:rPr>
+                <w:b w:val="0"/>
+                <w:sz w:val="20"/>
+              </w:rPr>
+              <w:t>TA</w:t>
+            </w:r>
+            <w:r>
+              <w:rPr>
+                <w:b w:val="0"/>
+                <w:sz w:val="20"/>
+              </w:rPr>
+              <w:t>V</w:t>
+            </w:r>
+            <w:r>
+              <w:rPr>
+                <w:b w:val="0"/>
+                <w:sz w:val="20"/>
               </w:rPr>
               <w:t>TC1</w:t>
             </w:r>
@@ -3562,7 +3669,6 @@
           <w:szCs w:val="40"/>
         </w:rPr>
       </w:pPr>
-      <w:proofErr w:type="gramStart"/>
       <w:r>
         <w:rPr>
           <w:sz w:val="40"/>
@@ -3578,7 +3684,6 @@
         </w:rPr>
         <w:t>ourneys &amp; More Global Tours and Consultancy Co.</w:t>
       </w:r>
-      <w:proofErr w:type="gramEnd"/>
     </w:p>
     <w:p>
       <w:pPr>
@@ -4209,44 +4314,23 @@
             <w:pPr>
               <w:rPr>
                 <w:b w:val="0"/>
-                <w:sz w:val="16"/>
-              </w:rPr>
-            </w:pPr>
-          </w:p>
-          <w:p>
-            <w:pPr>
-              <w:rPr>
-                <w:b w:val="0"/>
-                <w:sz w:val="16"/>
-              </w:rPr>
-            </w:pPr>
-            <w:r>
-              <w:rPr>
-                <w:b w:val="0"/>
-                <w:sz w:val="16"/>
-              </w:rPr>
-              <w:t>B</w:t>
-            </w:r>
-            <w:r>
-              <w:rPr>
-                <w:b w:val="0"/>
-                <w:sz w:val="16"/>
-              </w:rPr>
-              <w:t>E-</w:t>
-            </w:r>
-            <w:r>
-              <w:rPr>
-                <w:b w:val="0"/>
-                <w:sz w:val="16"/>
-              </w:rPr>
-              <w:t>TA-Vr</w:t>
-            </w:r>
-            <w:r>
-              <w:rPr>
-                <w:b w:val="0"/>
-                <w:sz w:val="16"/>
-              </w:rPr>
-              <w:t>TC1</w:t>
+                <w:sz w:val="18"/>
+              </w:rPr>
+            </w:pPr>
+          </w:p>
+          <w:p>
+            <w:pPr>
+              <w:rPr>
+                <w:b w:val="0"/>
+                <w:sz w:val="18"/>
+              </w:rPr>
+            </w:pPr>
+            <w:r>
+              <w:rPr>
+                <w:b w:val="0"/>
+                <w:sz w:val="18"/>
+              </w:rPr>
+              <w:t>BE-TAVrTC1</w:t>
             </w:r>
           </w:p>
         </w:tc>
@@ -4338,37 +4422,23 @@
             <w:pPr>
               <w:rPr>
                 <w:b w:val="0"/>
-                <w:sz w:val="16"/>
-              </w:rPr>
-            </w:pPr>
-          </w:p>
-          <w:p>
-            <w:pPr>
-              <w:rPr>
-                <w:b w:val="0"/>
-                <w:sz w:val="16"/>
-              </w:rPr>
-            </w:pPr>
-            <w:r>
-              <w:rPr>
-                <w:b w:val="0"/>
-                <w:sz w:val="16"/>
-              </w:rPr>
-              <w:t>B</w:t>
-            </w:r>
-            <w:r>
-              <w:rPr>
-                <w:b w:val="0"/>
-                <w:sz w:val="16"/>
-              </w:rPr>
-              <w:t>E-</w:t>
-            </w:r>
-            <w:r>
-              <w:rPr>
-                <w:b w:val="0"/>
-                <w:sz w:val="16"/>
-              </w:rPr>
-              <w:t>TA-VrTC2</w:t>
+                <w:sz w:val="18"/>
+              </w:rPr>
+            </w:pPr>
+          </w:p>
+          <w:p>
+            <w:pPr>
+              <w:rPr>
+                <w:b w:val="0"/>
+                <w:sz w:val="18"/>
+              </w:rPr>
+            </w:pPr>
+            <w:r>
+              <w:rPr>
+                <w:b w:val="0"/>
+                <w:sz w:val="18"/>
+              </w:rPr>
+              <w:t>BE-TAVrTC2</w:t>
             </w:r>
           </w:p>
         </w:tc>
@@ -4487,6 +4557,1907 @@
         <w:t>___________________________________</w:t>
       </w:r>
     </w:p>
+    <w:p/>
+    <w:p/>
+    <w:p/>
+    <w:p/>
+    <w:p/>
+    <w:p/>
+    <w:p/>
+    <w:p/>
+    <w:p/>
+    <w:p/>
+    <w:p/>
+    <w:p/>
+    <w:p/>
+    <w:p/>
+    <w:p/>
+    <w:p/>
+    <w:p/>
+    <w:p>
+      <w:pPr>
+        <w:jc w:val="center"/>
+        <w:rPr>
+          <w:sz w:val="40"/>
+          <w:szCs w:val="40"/>
+        </w:rPr>
+      </w:pPr>
+      <w:r>
+        <w:rPr>
+          <w:sz w:val="40"/>
+          <w:szCs w:val="40"/>
+        </w:rPr>
+        <w:lastRenderedPageBreak/>
+        <w:t>J</w:t>
+      </w:r>
+      <w:r>
+        <w:rPr>
+          <w:sz w:val="40"/>
+          <w:szCs w:val="40"/>
+        </w:rPr>
+        <w:t>ourneys &amp; More Global Tours and Consultancy Co.</w:t>
+      </w:r>
+    </w:p>
+    <w:p>
+      <w:pPr>
+        <w:jc w:val="center"/>
+        <w:rPr>
+          <w:sz w:val="40"/>
+          <w:szCs w:val="40"/>
+        </w:rPr>
+      </w:pPr>
+      <w:r>
+        <w:rPr>
+          <w:sz w:val="40"/>
+          <w:szCs w:val="40"/>
+        </w:rPr>
+        <w:t>(JMGTCC)</w:t>
+      </w:r>
+    </w:p>
+    <w:p>
+      <w:pPr>
+        <w:jc w:val="center"/>
+        <w:rPr>
+          <w:sz w:val="36"/>
+          <w:szCs w:val="36"/>
+        </w:rPr>
+      </w:pPr>
+      <w:r>
+        <w:rPr>
+          <w:sz w:val="36"/>
+          <w:szCs w:val="36"/>
+        </w:rPr>
+        <w:t>Input Validation</w:t>
+      </w:r>
+      <w:r>
+        <w:rPr>
+          <w:sz w:val="36"/>
+          <w:szCs w:val="36"/>
+        </w:rPr>
+        <w:t xml:space="preserve"> for Use Case: </w:t>
+      </w:r>
+      <w:r>
+        <w:rPr>
+          <w:sz w:val="36"/>
+          <w:szCs w:val="36"/>
+        </w:rPr>
+        <w:t>Creates / Updates</w:t>
+      </w:r>
+      <w:r>
+        <w:rPr>
+          <w:sz w:val="36"/>
+          <w:szCs w:val="36"/>
+        </w:rPr>
+        <w:t xml:space="preserve"> Travel Arrangement</w:t>
+      </w:r>
+    </w:p>
+    <w:p>
+      <w:pPr>
+        <w:rPr>
+          <w:sz w:val="28"/>
+          <w:szCs w:val="28"/>
+        </w:rPr>
+      </w:pPr>
+      <w:r>
+        <w:rPr>
+          <w:sz w:val="28"/>
+          <w:szCs w:val="28"/>
+        </w:rPr>
+        <w:t xml:space="preserve">Introduction: </w:t>
+      </w:r>
+    </w:p>
+    <w:p>
+      <w:pPr>
+        <w:rPr>
+          <w:sz w:val="24"/>
+          <w:szCs w:val="24"/>
+        </w:rPr>
+      </w:pPr>
+      <w:r>
+        <w:rPr>
+          <w:sz w:val="24"/>
+          <w:szCs w:val="24"/>
+        </w:rPr>
+        <w:t xml:space="preserve">This document provides </w:t>
+      </w:r>
+      <w:r>
+        <w:rPr>
+          <w:sz w:val="24"/>
+          <w:szCs w:val="24"/>
+        </w:rPr>
+        <w:t>the conditions for the input validation of the</w:t>
+      </w:r>
+      <w:r>
+        <w:rPr>
+          <w:sz w:val="24"/>
+          <w:szCs w:val="24"/>
+        </w:rPr>
+        <w:t xml:space="preserve"> test case, </w:t>
+      </w:r>
+      <w:r>
+        <w:rPr>
+          <w:i/>
+          <w:sz w:val="24"/>
+          <w:szCs w:val="24"/>
+        </w:rPr>
+        <w:t>Crates / Updates</w:t>
+      </w:r>
+      <w:r>
+        <w:rPr>
+          <w:i/>
+          <w:sz w:val="24"/>
+          <w:szCs w:val="24"/>
+        </w:rPr>
+        <w:t xml:space="preserve"> a Travel Arrangement</w:t>
+      </w:r>
+      <w:r>
+        <w:rPr>
+          <w:i/>
+          <w:sz w:val="24"/>
+          <w:szCs w:val="24"/>
+        </w:rPr>
+        <w:t>,</w:t>
+      </w:r>
+      <w:r>
+        <w:rPr>
+          <w:sz w:val="24"/>
+          <w:szCs w:val="24"/>
+        </w:rPr>
+        <w:t xml:space="preserve"> for the booking and reservation system of JMGTCC.</w:t>
+      </w:r>
+    </w:p>
+    <w:p>
+      <w:pPr>
+        <w:rPr>
+          <w:sz w:val="10"/>
+          <w:szCs w:val="10"/>
+        </w:rPr>
+      </w:pPr>
+    </w:p>
+    <w:tbl>
+      <w:tblPr>
+        <w:tblStyle w:val="GridTable4Accent6"/>
+        <w:tblW w:w="5362" w:type="pct"/>
+        <w:tblLook w:val="04A0" w:firstRow="1" w:lastRow="0" w:firstColumn="1" w:lastColumn="0" w:noHBand="0" w:noVBand="1"/>
+      </w:tblPr>
+      <w:tblGrid>
+        <w:gridCol w:w="1036"/>
+        <w:gridCol w:w="3325"/>
+        <w:gridCol w:w="4428"/>
+        <w:gridCol w:w="4434"/>
+        <w:gridCol w:w="1776"/>
+      </w:tblGrid>
+      <w:tr>
+        <w:trPr>
+          <w:cnfStyle w:val="100000000000" w:firstRow="1" w:lastRow="0" w:firstColumn="0" w:lastColumn="0" w:oddVBand="0" w:evenVBand="0" w:oddHBand="0" w:evenHBand="0" w:firstRowFirstColumn="0" w:firstRowLastColumn="0" w:lastRowFirstColumn="0" w:lastRowLastColumn="0"/>
+          <w:trHeight w:val="512"/>
+        </w:trPr>
+        <w:tc>
+          <w:tcPr>
+            <w:cnfStyle w:val="001000000000" w:firstRow="0" w:lastRow="0" w:firstColumn="1" w:lastColumn="0" w:oddVBand="0" w:evenVBand="0" w:oddHBand="0" w:evenHBand="0" w:firstRowFirstColumn="0" w:firstRowLastColumn="0" w:lastRowFirstColumn="0" w:lastRowLastColumn="0"/>
+            <w:tcW w:w="345" w:type="pct"/>
+          </w:tcPr>
+          <w:p>
+            <w:pPr>
+              <w:rPr>
+                <w:b w:val="0"/>
+                <w:sz w:val="10"/>
+                <w:szCs w:val="10"/>
+              </w:rPr>
+            </w:pPr>
+          </w:p>
+          <w:p>
+            <w:pPr>
+              <w:jc w:val="center"/>
+              <w:rPr>
+                <w:b w:val="0"/>
+                <w:sz w:val="24"/>
+                <w:szCs w:val="24"/>
+              </w:rPr>
+            </w:pPr>
+            <w:r>
+              <w:rPr>
+                <w:b w:val="0"/>
+                <w:sz w:val="24"/>
+                <w:szCs w:val="24"/>
+              </w:rPr>
+              <w:t>TC ID</w:t>
+            </w:r>
+          </w:p>
+        </w:tc>
+        <w:tc>
+          <w:tcPr>
+            <w:tcW w:w="1108" w:type="pct"/>
+          </w:tcPr>
+          <w:p>
+            <w:pPr>
+              <w:jc w:val="center"/>
+              <w:cnfStyle w:val="100000000000" w:firstRow="1" w:lastRow="0" w:firstColumn="0" w:lastColumn="0" w:oddVBand="0" w:evenVBand="0" w:oddHBand="0" w:evenHBand="0" w:firstRowFirstColumn="0" w:firstRowLastColumn="0" w:lastRowFirstColumn="0" w:lastRowLastColumn="0"/>
+              <w:rPr>
+                <w:sz w:val="10"/>
+                <w:szCs w:val="10"/>
+              </w:rPr>
+            </w:pPr>
+          </w:p>
+          <w:p>
+            <w:pPr>
+              <w:jc w:val="center"/>
+              <w:cnfStyle w:val="100000000000" w:firstRow="1" w:lastRow="0" w:firstColumn="0" w:lastColumn="0" w:oddVBand="0" w:evenVBand="0" w:oddHBand="0" w:evenHBand="0" w:firstRowFirstColumn="0" w:firstRowLastColumn="0" w:lastRowFirstColumn="0" w:lastRowLastColumn="0"/>
+              <w:rPr>
+                <w:sz w:val="24"/>
+                <w:szCs w:val="24"/>
+              </w:rPr>
+            </w:pPr>
+            <w:r>
+              <w:rPr>
+                <w:sz w:val="24"/>
+                <w:szCs w:val="24"/>
+              </w:rPr>
+              <w:t>Condition Being Tested</w:t>
+            </w:r>
+          </w:p>
+        </w:tc>
+        <w:tc>
+          <w:tcPr>
+            <w:tcW w:w="1476" w:type="pct"/>
+          </w:tcPr>
+          <w:p>
+            <w:pPr>
+              <w:jc w:val="center"/>
+              <w:cnfStyle w:val="100000000000" w:firstRow="1" w:lastRow="0" w:firstColumn="0" w:lastColumn="0" w:oddVBand="0" w:evenVBand="0" w:oddHBand="0" w:evenHBand="0" w:firstRowFirstColumn="0" w:firstRowLastColumn="0" w:lastRowFirstColumn="0" w:lastRowLastColumn="0"/>
+              <w:rPr>
+                <w:sz w:val="10"/>
+                <w:szCs w:val="10"/>
+              </w:rPr>
+            </w:pPr>
+          </w:p>
+          <w:p>
+            <w:pPr>
+              <w:jc w:val="center"/>
+              <w:cnfStyle w:val="100000000000" w:firstRow="1" w:lastRow="0" w:firstColumn="0" w:lastColumn="0" w:oddVBand="0" w:evenVBand="0" w:oddHBand="0" w:evenHBand="0" w:firstRowFirstColumn="0" w:firstRowLastColumn="0" w:lastRowFirstColumn="0" w:lastRowLastColumn="0"/>
+              <w:rPr>
+                <w:sz w:val="24"/>
+                <w:szCs w:val="24"/>
+              </w:rPr>
+            </w:pPr>
+            <w:r>
+              <w:rPr>
+                <w:sz w:val="24"/>
+                <w:szCs w:val="24"/>
+              </w:rPr>
+              <w:t>Expected Output</w:t>
+            </w:r>
+          </w:p>
+        </w:tc>
+        <w:tc>
+          <w:tcPr>
+            <w:tcW w:w="1478" w:type="pct"/>
+          </w:tcPr>
+          <w:p>
+            <w:pPr>
+              <w:jc w:val="center"/>
+              <w:cnfStyle w:val="100000000000" w:firstRow="1" w:lastRow="0" w:firstColumn="0" w:lastColumn="0" w:oddVBand="0" w:evenVBand="0" w:oddHBand="0" w:evenHBand="0" w:firstRowFirstColumn="0" w:firstRowLastColumn="0" w:lastRowFirstColumn="0" w:lastRowLastColumn="0"/>
+              <w:rPr>
+                <w:sz w:val="10"/>
+                <w:szCs w:val="10"/>
+              </w:rPr>
+            </w:pPr>
+          </w:p>
+          <w:p>
+            <w:pPr>
+              <w:jc w:val="center"/>
+              <w:cnfStyle w:val="100000000000" w:firstRow="1" w:lastRow="0" w:firstColumn="0" w:lastColumn="0" w:oddVBand="0" w:evenVBand="0" w:oddHBand="0" w:evenHBand="0" w:firstRowFirstColumn="0" w:firstRowLastColumn="0" w:lastRowFirstColumn="0" w:lastRowLastColumn="0"/>
+              <w:rPr>
+                <w:sz w:val="24"/>
+                <w:szCs w:val="24"/>
+              </w:rPr>
+            </w:pPr>
+            <w:r>
+              <w:rPr>
+                <w:sz w:val="24"/>
+                <w:szCs w:val="24"/>
+              </w:rPr>
+              <w:t>Observed Output</w:t>
+            </w:r>
+          </w:p>
+        </w:tc>
+        <w:tc>
+          <w:tcPr>
+            <w:tcW w:w="592" w:type="pct"/>
+          </w:tcPr>
+          <w:p>
+            <w:pPr>
+              <w:jc w:val="center"/>
+              <w:cnfStyle w:val="100000000000" w:firstRow="1" w:lastRow="0" w:firstColumn="0" w:lastColumn="0" w:oddVBand="0" w:evenVBand="0" w:oddHBand="0" w:evenHBand="0" w:firstRowFirstColumn="0" w:firstRowLastColumn="0" w:lastRowFirstColumn="0" w:lastRowLastColumn="0"/>
+              <w:rPr>
+                <w:sz w:val="10"/>
+                <w:szCs w:val="10"/>
+              </w:rPr>
+            </w:pPr>
+          </w:p>
+          <w:p>
+            <w:pPr>
+              <w:jc w:val="center"/>
+              <w:cnfStyle w:val="100000000000" w:firstRow="1" w:lastRow="0" w:firstColumn="0" w:lastColumn="0" w:oddVBand="0" w:evenVBand="0" w:oddHBand="0" w:evenHBand="0" w:firstRowFirstColumn="0" w:firstRowLastColumn="0" w:lastRowFirstColumn="0" w:lastRowLastColumn="0"/>
+              <w:rPr>
+                <w:sz w:val="24"/>
+                <w:szCs w:val="24"/>
+              </w:rPr>
+            </w:pPr>
+            <w:r>
+              <w:rPr>
+                <w:sz w:val="24"/>
+                <w:szCs w:val="24"/>
+              </w:rPr>
+              <w:t>Verdict</w:t>
+            </w:r>
+          </w:p>
+        </w:tc>
+      </w:tr>
+      <w:tr>
+        <w:trPr>
+          <w:cnfStyle w:val="000000100000" w:firstRow="0" w:lastRow="0" w:firstColumn="0" w:lastColumn="0" w:oddVBand="0" w:evenVBand="0" w:oddHBand="1" w:evenHBand="0" w:firstRowFirstColumn="0" w:firstRowLastColumn="0" w:lastRowFirstColumn="0" w:lastRowLastColumn="0"/>
+        </w:trPr>
+        <w:tc>
+          <w:tcPr>
+            <w:cnfStyle w:val="001000000000" w:firstRow="0" w:lastRow="0" w:firstColumn="1" w:lastColumn="0" w:oddVBand="0" w:evenVBand="0" w:oddHBand="0" w:evenHBand="0" w:firstRowFirstColumn="0" w:firstRowLastColumn="0" w:lastRowFirstColumn="0" w:lastRowLastColumn="0"/>
+            <w:tcW w:w="345" w:type="pct"/>
+          </w:tcPr>
+          <w:p>
+            <w:pPr>
+              <w:rPr>
+                <w:b w:val="0"/>
+                <w:sz w:val="16"/>
+              </w:rPr>
+            </w:pPr>
+            <w:r>
+              <w:rPr>
+                <w:b w:val="0"/>
+                <w:sz w:val="16"/>
+              </w:rPr>
+              <w:t>FE-</w:t>
+            </w:r>
+            <w:r>
+              <w:rPr>
+                <w:b w:val="0"/>
+                <w:sz w:val="16"/>
+              </w:rPr>
+              <w:t>TACTC5</w:t>
+            </w:r>
+          </w:p>
+          <w:p>
+            <w:pPr>
+              <w:rPr>
+                <w:sz w:val="16"/>
+              </w:rPr>
+            </w:pPr>
+            <w:r>
+              <w:rPr>
+                <w:b w:val="0"/>
+                <w:sz w:val="16"/>
+              </w:rPr>
+              <w:t>FE-</w:t>
+            </w:r>
+            <w:r>
+              <w:rPr>
+                <w:b w:val="0"/>
+                <w:sz w:val="16"/>
+              </w:rPr>
+              <w:t>TA</w:t>
+            </w:r>
+            <w:r>
+              <w:rPr>
+                <w:b w:val="0"/>
+                <w:sz w:val="16"/>
+              </w:rPr>
+              <w:t>UTC5</w:t>
+            </w:r>
+          </w:p>
+        </w:tc>
+        <w:tc>
+          <w:tcPr>
+            <w:tcW w:w="1108" w:type="pct"/>
+          </w:tcPr>
+          <w:p>
+            <w:pPr>
+              <w:cnfStyle w:val="000000100000" w:firstRow="0" w:lastRow="0" w:firstColumn="0" w:lastColumn="0" w:oddVBand="0" w:evenVBand="0" w:oddHBand="1" w:evenHBand="0" w:firstRowFirstColumn="0" w:firstRowLastColumn="0" w:lastRowFirstColumn="0" w:lastRowLastColumn="0"/>
+            </w:pPr>
+            <w:r>
+              <w:t>Validate Date of Departure</w:t>
+            </w:r>
+          </w:p>
+        </w:tc>
+        <w:tc>
+          <w:tcPr>
+            <w:tcW w:w="1476" w:type="pct"/>
+          </w:tcPr>
+          <w:p>
+            <w:pPr>
+              <w:cnfStyle w:val="000000100000" w:firstRow="0" w:lastRow="0" w:firstColumn="0" w:lastColumn="0" w:oddVBand="0" w:evenVBand="0" w:oddHBand="1" w:evenHBand="0" w:firstRowFirstColumn="0" w:firstRowLastColumn="0" w:lastRowFirstColumn="0" w:lastRowLastColumn="0"/>
+            </w:pPr>
+            <w:r>
+              <w:t>Form field must not accept entries not in date format. This should not be null.</w:t>
+            </w:r>
+          </w:p>
+        </w:tc>
+        <w:tc>
+          <w:tcPr>
+            <w:tcW w:w="1478" w:type="pct"/>
+          </w:tcPr>
+          <w:p>
+            <w:pPr>
+              <w:cnfStyle w:val="000000100000" w:firstRow="0" w:lastRow="0" w:firstColumn="0" w:lastColumn="0" w:oddVBand="0" w:evenVBand="0" w:oddHBand="1" w:evenHBand="0" w:firstRowFirstColumn="0" w:firstRowLastColumn="0" w:lastRowFirstColumn="0" w:lastRowLastColumn="0"/>
+              <w:rPr>
+                <w:sz w:val="16"/>
+              </w:rPr>
+            </w:pPr>
+          </w:p>
+        </w:tc>
+        <w:tc>
+          <w:tcPr>
+            <w:tcW w:w="592" w:type="pct"/>
+          </w:tcPr>
+          <w:p>
+            <w:pPr>
+              <w:cnfStyle w:val="000000100000" w:firstRow="0" w:lastRow="0" w:firstColumn="0" w:lastColumn="0" w:oddVBand="0" w:evenVBand="0" w:oddHBand="1" w:evenHBand="0" w:firstRowFirstColumn="0" w:firstRowLastColumn="0" w:lastRowFirstColumn="0" w:lastRowLastColumn="0"/>
+            </w:pPr>
+          </w:p>
+        </w:tc>
+      </w:tr>
+      <w:tr>
+        <w:tc>
+          <w:tcPr>
+            <w:cnfStyle w:val="001000000000" w:firstRow="0" w:lastRow="0" w:firstColumn="1" w:lastColumn="0" w:oddVBand="0" w:evenVBand="0" w:oddHBand="0" w:evenHBand="0" w:firstRowFirstColumn="0" w:firstRowLastColumn="0" w:lastRowFirstColumn="0" w:lastRowLastColumn="0"/>
+            <w:tcW w:w="345" w:type="pct"/>
+          </w:tcPr>
+          <w:p>
+            <w:pPr>
+              <w:rPr>
+                <w:b w:val="0"/>
+                <w:sz w:val="16"/>
+              </w:rPr>
+            </w:pPr>
+            <w:r>
+              <w:rPr>
+                <w:b w:val="0"/>
+                <w:sz w:val="16"/>
+              </w:rPr>
+              <w:t>FE-</w:t>
+            </w:r>
+            <w:r>
+              <w:rPr>
+                <w:b w:val="0"/>
+                <w:sz w:val="16"/>
+              </w:rPr>
+              <w:t>TA</w:t>
+            </w:r>
+            <w:r>
+              <w:rPr>
+                <w:b w:val="0"/>
+                <w:sz w:val="16"/>
+              </w:rPr>
+              <w:t>CTC6</w:t>
+            </w:r>
+          </w:p>
+          <w:p>
+            <w:pPr>
+              <w:rPr>
+                <w:sz w:val="16"/>
+              </w:rPr>
+            </w:pPr>
+            <w:r>
+              <w:rPr>
+                <w:b w:val="0"/>
+                <w:sz w:val="16"/>
+              </w:rPr>
+              <w:t>FE-</w:t>
+            </w:r>
+            <w:r>
+              <w:rPr>
+                <w:b w:val="0"/>
+                <w:sz w:val="16"/>
+              </w:rPr>
+              <w:t>TAU</w:t>
+            </w:r>
+            <w:r>
+              <w:rPr>
+                <w:b w:val="0"/>
+                <w:sz w:val="16"/>
+              </w:rPr>
+              <w:t>TC6</w:t>
+            </w:r>
+          </w:p>
+        </w:tc>
+        <w:tc>
+          <w:tcPr>
+            <w:tcW w:w="1108" w:type="pct"/>
+          </w:tcPr>
+          <w:p>
+            <w:pPr>
+              <w:cnfStyle w:val="000000000000" w:firstRow="0" w:lastRow="0" w:firstColumn="0" w:lastColumn="0" w:oddVBand="0" w:evenVBand="0" w:oddHBand="0" w:evenHBand="0" w:firstRowFirstColumn="0" w:firstRowLastColumn="0" w:lastRowFirstColumn="0" w:lastRowLastColumn="0"/>
+            </w:pPr>
+            <w:r>
+              <w:t>Validate Date of Return</w:t>
+            </w:r>
+          </w:p>
+        </w:tc>
+        <w:tc>
+          <w:tcPr>
+            <w:tcW w:w="1476" w:type="pct"/>
+          </w:tcPr>
+          <w:p>
+            <w:pPr>
+              <w:cnfStyle w:val="000000000000" w:firstRow="0" w:lastRow="0" w:firstColumn="0" w:lastColumn="0" w:oddVBand="0" w:evenVBand="0" w:oddHBand="0" w:evenHBand="0" w:firstRowFirstColumn="0" w:firstRowLastColumn="0" w:lastRowFirstColumn="0" w:lastRowLastColumn="0"/>
+            </w:pPr>
+            <w:r>
+              <w:t xml:space="preserve">Form field must not accept entries not in date format. The Return Date must be a date ahead of Departure Date. </w:t>
+            </w:r>
+            <w:r>
+              <w:t>This should not be null.</w:t>
+            </w:r>
+          </w:p>
+        </w:tc>
+        <w:tc>
+          <w:tcPr>
+            <w:tcW w:w="1478" w:type="pct"/>
+          </w:tcPr>
+          <w:p>
+            <w:pPr>
+              <w:cnfStyle w:val="000000000000" w:firstRow="0" w:lastRow="0" w:firstColumn="0" w:lastColumn="0" w:oddVBand="0" w:evenVBand="0" w:oddHBand="0" w:evenHBand="0" w:firstRowFirstColumn="0" w:firstRowLastColumn="0" w:lastRowFirstColumn="0" w:lastRowLastColumn="0"/>
+              <w:rPr>
+                <w:sz w:val="16"/>
+              </w:rPr>
+            </w:pPr>
+          </w:p>
+        </w:tc>
+        <w:tc>
+          <w:tcPr>
+            <w:tcW w:w="592" w:type="pct"/>
+          </w:tcPr>
+          <w:p>
+            <w:pPr>
+              <w:cnfStyle w:val="000000000000" w:firstRow="0" w:lastRow="0" w:firstColumn="0" w:lastColumn="0" w:oddVBand="0" w:evenVBand="0" w:oddHBand="0" w:evenHBand="0" w:firstRowFirstColumn="0" w:firstRowLastColumn="0" w:lastRowFirstColumn="0" w:lastRowLastColumn="0"/>
+            </w:pPr>
+          </w:p>
+        </w:tc>
+      </w:tr>
+      <w:tr>
+        <w:trPr>
+          <w:cnfStyle w:val="000000100000" w:firstRow="0" w:lastRow="0" w:firstColumn="0" w:lastColumn="0" w:oddVBand="0" w:evenVBand="0" w:oddHBand="1" w:evenHBand="0" w:firstRowFirstColumn="0" w:firstRowLastColumn="0" w:lastRowFirstColumn="0" w:lastRowLastColumn="0"/>
+        </w:trPr>
+        <w:tc>
+          <w:tcPr>
+            <w:cnfStyle w:val="001000000000" w:firstRow="0" w:lastRow="0" w:firstColumn="1" w:lastColumn="0" w:oddVBand="0" w:evenVBand="0" w:oddHBand="0" w:evenHBand="0" w:firstRowFirstColumn="0" w:firstRowLastColumn="0" w:lastRowFirstColumn="0" w:lastRowLastColumn="0"/>
+            <w:tcW w:w="345" w:type="pct"/>
+          </w:tcPr>
+          <w:p>
+            <w:pPr>
+              <w:rPr>
+                <w:b w:val="0"/>
+                <w:sz w:val="16"/>
+              </w:rPr>
+            </w:pPr>
+            <w:r>
+              <w:rPr>
+                <w:b w:val="0"/>
+                <w:sz w:val="16"/>
+              </w:rPr>
+              <w:t>FE-</w:t>
+            </w:r>
+            <w:r>
+              <w:rPr>
+                <w:b w:val="0"/>
+                <w:sz w:val="16"/>
+              </w:rPr>
+              <w:t>TACTC</w:t>
+            </w:r>
+            <w:r>
+              <w:rPr>
+                <w:b w:val="0"/>
+                <w:sz w:val="16"/>
+              </w:rPr>
+              <w:t>7</w:t>
+            </w:r>
+          </w:p>
+          <w:p>
+            <w:pPr>
+              <w:rPr>
+                <w:sz w:val="16"/>
+              </w:rPr>
+            </w:pPr>
+            <w:r>
+              <w:rPr>
+                <w:b w:val="0"/>
+                <w:sz w:val="16"/>
+              </w:rPr>
+              <w:t>FE-</w:t>
+            </w:r>
+            <w:r>
+              <w:rPr>
+                <w:b w:val="0"/>
+                <w:sz w:val="16"/>
+              </w:rPr>
+              <w:t>TAU</w:t>
+            </w:r>
+            <w:r>
+              <w:rPr>
+                <w:b w:val="0"/>
+                <w:sz w:val="16"/>
+              </w:rPr>
+              <w:t>TC7</w:t>
+            </w:r>
+          </w:p>
+        </w:tc>
+        <w:tc>
+          <w:tcPr>
+            <w:tcW w:w="1108" w:type="pct"/>
+          </w:tcPr>
+          <w:p>
+            <w:pPr>
+              <w:cnfStyle w:val="000000100000" w:firstRow="0" w:lastRow="0" w:firstColumn="0" w:lastColumn="0" w:oddVBand="0" w:evenVBand="0" w:oddHBand="1" w:evenHBand="0" w:firstRowFirstColumn="0" w:firstRowLastColumn="0" w:lastRowFirstColumn="0" w:lastRowLastColumn="0"/>
+            </w:pPr>
+            <w:r>
+              <w:t>Validate Place of Origin</w:t>
+            </w:r>
+          </w:p>
+        </w:tc>
+        <w:tc>
+          <w:tcPr>
+            <w:tcW w:w="1476" w:type="pct"/>
+          </w:tcPr>
+          <w:p>
+            <w:pPr>
+              <w:cnfStyle w:val="000000100000" w:firstRow="0" w:lastRow="0" w:firstColumn="0" w:lastColumn="0" w:oddVBand="0" w:evenVBand="0" w:oddHBand="1" w:evenHBand="0" w:firstRowFirstColumn="0" w:firstRowLastColumn="0" w:lastRowFirstColumn="0" w:lastRowLastColumn="0"/>
+            </w:pPr>
+            <w:r>
+              <w:t xml:space="preserve">Form Field must be in alphabet form, must not accept numeric values. </w:t>
+            </w:r>
+            <w:r>
+              <w:t>This should not be null.</w:t>
+            </w:r>
+          </w:p>
+        </w:tc>
+        <w:tc>
+          <w:tcPr>
+            <w:tcW w:w="1478" w:type="pct"/>
+          </w:tcPr>
+          <w:p>
+            <w:pPr>
+              <w:cnfStyle w:val="000000100000" w:firstRow="0" w:lastRow="0" w:firstColumn="0" w:lastColumn="0" w:oddVBand="0" w:evenVBand="0" w:oddHBand="1" w:evenHBand="0" w:firstRowFirstColumn="0" w:firstRowLastColumn="0" w:lastRowFirstColumn="0" w:lastRowLastColumn="0"/>
+              <w:rPr>
+                <w:sz w:val="16"/>
+              </w:rPr>
+            </w:pPr>
+          </w:p>
+        </w:tc>
+        <w:tc>
+          <w:tcPr>
+            <w:tcW w:w="592" w:type="pct"/>
+          </w:tcPr>
+          <w:p>
+            <w:pPr>
+              <w:cnfStyle w:val="000000100000" w:firstRow="0" w:lastRow="0" w:firstColumn="0" w:lastColumn="0" w:oddVBand="0" w:evenVBand="0" w:oddHBand="1" w:evenHBand="0" w:firstRowFirstColumn="0" w:firstRowLastColumn="0" w:lastRowFirstColumn="0" w:lastRowLastColumn="0"/>
+            </w:pPr>
+          </w:p>
+        </w:tc>
+      </w:tr>
+      <w:tr>
+        <w:tc>
+          <w:tcPr>
+            <w:cnfStyle w:val="001000000000" w:firstRow="0" w:lastRow="0" w:firstColumn="1" w:lastColumn="0" w:oddVBand="0" w:evenVBand="0" w:oddHBand="0" w:evenHBand="0" w:firstRowFirstColumn="0" w:firstRowLastColumn="0" w:lastRowFirstColumn="0" w:lastRowLastColumn="0"/>
+            <w:tcW w:w="345" w:type="pct"/>
+          </w:tcPr>
+          <w:p>
+            <w:pPr>
+              <w:rPr>
+                <w:b w:val="0"/>
+                <w:sz w:val="16"/>
+              </w:rPr>
+            </w:pPr>
+            <w:r>
+              <w:rPr>
+                <w:b w:val="0"/>
+                <w:sz w:val="16"/>
+              </w:rPr>
+              <w:t>FE-</w:t>
+            </w:r>
+            <w:r>
+              <w:rPr>
+                <w:b w:val="0"/>
+                <w:sz w:val="16"/>
+              </w:rPr>
+              <w:t>TACTC</w:t>
+            </w:r>
+            <w:r>
+              <w:rPr>
+                <w:b w:val="0"/>
+                <w:sz w:val="16"/>
+              </w:rPr>
+              <w:t>8</w:t>
+            </w:r>
+          </w:p>
+          <w:p>
+            <w:pPr>
+              <w:rPr>
+                <w:b w:val="0"/>
+                <w:sz w:val="16"/>
+              </w:rPr>
+            </w:pPr>
+            <w:r>
+              <w:rPr>
+                <w:b w:val="0"/>
+                <w:sz w:val="16"/>
+              </w:rPr>
+              <w:t>FE-</w:t>
+            </w:r>
+            <w:r>
+              <w:rPr>
+                <w:b w:val="0"/>
+                <w:sz w:val="16"/>
+              </w:rPr>
+              <w:t>TAUTC</w:t>
+            </w:r>
+            <w:r>
+              <w:rPr>
+                <w:b w:val="0"/>
+                <w:sz w:val="16"/>
+              </w:rPr>
+              <w:t>8</w:t>
+            </w:r>
+          </w:p>
+        </w:tc>
+        <w:tc>
+          <w:tcPr>
+            <w:tcW w:w="1108" w:type="pct"/>
+          </w:tcPr>
+          <w:p>
+            <w:pPr>
+              <w:cnfStyle w:val="000000000000" w:firstRow="0" w:lastRow="0" w:firstColumn="0" w:lastColumn="0" w:oddVBand="0" w:evenVBand="0" w:oddHBand="0" w:evenHBand="0" w:firstRowFirstColumn="0" w:firstRowLastColumn="0" w:lastRowFirstColumn="0" w:lastRowLastColumn="0"/>
+            </w:pPr>
+            <w:r>
+              <w:t>Validate Destination</w:t>
+            </w:r>
+          </w:p>
+        </w:tc>
+        <w:tc>
+          <w:tcPr>
+            <w:tcW w:w="1476" w:type="pct"/>
+          </w:tcPr>
+          <w:p>
+            <w:pPr>
+              <w:cnfStyle w:val="000000000000" w:firstRow="0" w:lastRow="0" w:firstColumn="0" w:lastColumn="0" w:oddVBand="0" w:evenVBand="0" w:oddHBand="0" w:evenHBand="0" w:firstRowFirstColumn="0" w:firstRowLastColumn="0" w:lastRowFirstColumn="0" w:lastRowLastColumn="0"/>
+            </w:pPr>
+            <w:r>
+              <w:t xml:space="preserve">Form Field must be in alphabet form, must not accept numeric values. </w:t>
+            </w:r>
+            <w:r>
+              <w:t>This should not be null.</w:t>
+            </w:r>
+          </w:p>
+        </w:tc>
+        <w:tc>
+          <w:tcPr>
+            <w:tcW w:w="1478" w:type="pct"/>
+          </w:tcPr>
+          <w:p>
+            <w:pPr>
+              <w:cnfStyle w:val="000000000000" w:firstRow="0" w:lastRow="0" w:firstColumn="0" w:lastColumn="0" w:oddVBand="0" w:evenVBand="0" w:oddHBand="0" w:evenHBand="0" w:firstRowFirstColumn="0" w:firstRowLastColumn="0" w:lastRowFirstColumn="0" w:lastRowLastColumn="0"/>
+              <w:rPr>
+                <w:sz w:val="16"/>
+              </w:rPr>
+            </w:pPr>
+          </w:p>
+        </w:tc>
+        <w:tc>
+          <w:tcPr>
+            <w:tcW w:w="592" w:type="pct"/>
+          </w:tcPr>
+          <w:p>
+            <w:pPr>
+              <w:cnfStyle w:val="000000000000" w:firstRow="0" w:lastRow="0" w:firstColumn="0" w:lastColumn="0" w:oddVBand="0" w:evenVBand="0" w:oddHBand="0" w:evenHBand="0" w:firstRowFirstColumn="0" w:firstRowLastColumn="0" w:lastRowFirstColumn="0" w:lastRowLastColumn="0"/>
+            </w:pPr>
+          </w:p>
+        </w:tc>
+      </w:tr>
+      <w:tr>
+        <w:trPr>
+          <w:cnfStyle w:val="000000100000" w:firstRow="0" w:lastRow="0" w:firstColumn="0" w:lastColumn="0" w:oddVBand="0" w:evenVBand="0" w:oddHBand="1" w:evenHBand="0" w:firstRowFirstColumn="0" w:firstRowLastColumn="0" w:lastRowFirstColumn="0" w:lastRowLastColumn="0"/>
+        </w:trPr>
+        <w:tc>
+          <w:tcPr>
+            <w:cnfStyle w:val="001000000000" w:firstRow="0" w:lastRow="0" w:firstColumn="1" w:lastColumn="0" w:oddVBand="0" w:evenVBand="0" w:oddHBand="0" w:evenHBand="0" w:firstRowFirstColumn="0" w:firstRowLastColumn="0" w:lastRowFirstColumn="0" w:lastRowLastColumn="0"/>
+            <w:tcW w:w="345" w:type="pct"/>
+          </w:tcPr>
+          <w:p>
+            <w:pPr>
+              <w:rPr>
+                <w:b w:val="0"/>
+                <w:sz w:val="16"/>
+              </w:rPr>
+            </w:pPr>
+            <w:r>
+              <w:rPr>
+                <w:b w:val="0"/>
+                <w:sz w:val="16"/>
+              </w:rPr>
+              <w:t>FE-</w:t>
+            </w:r>
+            <w:r>
+              <w:rPr>
+                <w:b w:val="0"/>
+                <w:sz w:val="16"/>
+              </w:rPr>
+              <w:t>TACTC</w:t>
+            </w:r>
+            <w:r>
+              <w:rPr>
+                <w:b w:val="0"/>
+                <w:sz w:val="16"/>
+              </w:rPr>
+              <w:t>9</w:t>
+            </w:r>
+          </w:p>
+          <w:p>
+            <w:r>
+              <w:rPr>
+                <w:b w:val="0"/>
+                <w:sz w:val="16"/>
+              </w:rPr>
+              <w:t>FE-</w:t>
+            </w:r>
+            <w:r>
+              <w:rPr>
+                <w:b w:val="0"/>
+                <w:sz w:val="16"/>
+              </w:rPr>
+              <w:t>TAUTC</w:t>
+            </w:r>
+            <w:r>
+              <w:rPr>
+                <w:b w:val="0"/>
+                <w:sz w:val="16"/>
+              </w:rPr>
+              <w:t>9</w:t>
+            </w:r>
+          </w:p>
+        </w:tc>
+        <w:tc>
+          <w:tcPr>
+            <w:tcW w:w="1108" w:type="pct"/>
+          </w:tcPr>
+          <w:p>
+            <w:pPr>
+              <w:cnfStyle w:val="000000100000" w:firstRow="0" w:lastRow="0" w:firstColumn="0" w:lastColumn="0" w:oddVBand="0" w:evenVBand="0" w:oddHBand="1" w:evenHBand="0" w:firstRowFirstColumn="0" w:firstRowLastColumn="0" w:lastRowFirstColumn="0" w:lastRowLastColumn="0"/>
+            </w:pPr>
+            <w:r>
+              <w:t>Validate Number of Adult, Children and Infant</w:t>
+            </w:r>
+          </w:p>
+        </w:tc>
+        <w:tc>
+          <w:tcPr>
+            <w:tcW w:w="1476" w:type="pct"/>
+          </w:tcPr>
+          <w:p>
+            <w:pPr>
+              <w:cnfStyle w:val="000000100000" w:firstRow="0" w:lastRow="0" w:firstColumn="0" w:lastColumn="0" w:oddVBand="0" w:evenVBand="0" w:oddHBand="1" w:evenHBand="0" w:firstRowFirstColumn="0" w:firstRowLastColumn="0" w:lastRowFirstColumn="0" w:lastRowLastColumn="0"/>
+            </w:pPr>
+            <w:r>
+              <w:t xml:space="preserve">Form Field must </w:t>
+            </w:r>
+            <w:r>
+              <w:t>only accept numeric values. Number of Adult must not be null.</w:t>
+            </w:r>
+          </w:p>
+        </w:tc>
+        <w:tc>
+          <w:tcPr>
+            <w:tcW w:w="1478" w:type="pct"/>
+          </w:tcPr>
+          <w:p>
+            <w:pPr>
+              <w:cnfStyle w:val="000000100000" w:firstRow="0" w:lastRow="0" w:firstColumn="0" w:lastColumn="0" w:oddVBand="0" w:evenVBand="0" w:oddHBand="1" w:evenHBand="0" w:firstRowFirstColumn="0" w:firstRowLastColumn="0" w:lastRowFirstColumn="0" w:lastRowLastColumn="0"/>
+              <w:rPr>
+                <w:sz w:val="16"/>
+              </w:rPr>
+            </w:pPr>
+          </w:p>
+        </w:tc>
+        <w:tc>
+          <w:tcPr>
+            <w:tcW w:w="592" w:type="pct"/>
+          </w:tcPr>
+          <w:p>
+            <w:pPr>
+              <w:cnfStyle w:val="000000100000" w:firstRow="0" w:lastRow="0" w:firstColumn="0" w:lastColumn="0" w:oddVBand="0" w:evenVBand="0" w:oddHBand="1" w:evenHBand="0" w:firstRowFirstColumn="0" w:firstRowLastColumn="0" w:lastRowFirstColumn="0" w:lastRowLastColumn="0"/>
+            </w:pPr>
+          </w:p>
+        </w:tc>
+      </w:tr>
+      <w:tr>
+        <w:tc>
+          <w:tcPr>
+            <w:cnfStyle w:val="001000000000" w:firstRow="0" w:lastRow="0" w:firstColumn="1" w:lastColumn="0" w:oddVBand="0" w:evenVBand="0" w:oddHBand="0" w:evenHBand="0" w:firstRowFirstColumn="0" w:firstRowLastColumn="0" w:lastRowFirstColumn="0" w:lastRowLastColumn="0"/>
+            <w:tcW w:w="345" w:type="pct"/>
+          </w:tcPr>
+          <w:p>
+            <w:pPr>
+              <w:rPr>
+                <w:b w:val="0"/>
+                <w:sz w:val="16"/>
+              </w:rPr>
+            </w:pPr>
+            <w:r>
+              <w:rPr>
+                <w:b w:val="0"/>
+                <w:sz w:val="16"/>
+              </w:rPr>
+              <w:t>FE-</w:t>
+            </w:r>
+            <w:r>
+              <w:rPr>
+                <w:b w:val="0"/>
+                <w:sz w:val="16"/>
+              </w:rPr>
+              <w:t>TACTC</w:t>
+            </w:r>
+            <w:r>
+              <w:rPr>
+                <w:b w:val="0"/>
+                <w:sz w:val="16"/>
+              </w:rPr>
+              <w:t>10</w:t>
+            </w:r>
+          </w:p>
+          <w:p>
+            <w:pPr>
+              <w:rPr>
+                <w:b w:val="0"/>
+                <w:sz w:val="16"/>
+              </w:rPr>
+            </w:pPr>
+            <w:r>
+              <w:rPr>
+                <w:b w:val="0"/>
+                <w:sz w:val="16"/>
+              </w:rPr>
+              <w:t>FE-</w:t>
+            </w:r>
+            <w:r>
+              <w:rPr>
+                <w:b w:val="0"/>
+                <w:sz w:val="16"/>
+              </w:rPr>
+              <w:t>TAUTC</w:t>
+            </w:r>
+            <w:r>
+              <w:rPr>
+                <w:b w:val="0"/>
+                <w:sz w:val="16"/>
+              </w:rPr>
+              <w:t>10</w:t>
+            </w:r>
+          </w:p>
+        </w:tc>
+        <w:tc>
+          <w:tcPr>
+            <w:tcW w:w="1108" w:type="pct"/>
+          </w:tcPr>
+          <w:p>
+            <w:pPr>
+              <w:cnfStyle w:val="000000000000" w:firstRow="0" w:lastRow="0" w:firstColumn="0" w:lastColumn="0" w:oddVBand="0" w:evenVBand="0" w:oddHBand="0" w:evenHBand="0" w:firstRowFirstColumn="0" w:firstRowLastColumn="0" w:lastRowFirstColumn="0" w:lastRowLastColumn="0"/>
+            </w:pPr>
+            <w:r>
+              <w:t xml:space="preserve">Validate </w:t>
+            </w:r>
+            <w:r>
+              <w:t>Hotel Name</w:t>
+            </w:r>
+          </w:p>
+        </w:tc>
+        <w:tc>
+          <w:tcPr>
+            <w:tcW w:w="1476" w:type="pct"/>
+          </w:tcPr>
+          <w:p>
+            <w:pPr>
+              <w:cnfStyle w:val="000000000000" w:firstRow="0" w:lastRow="0" w:firstColumn="0" w:lastColumn="0" w:oddVBand="0" w:evenVBand="0" w:oddHBand="0" w:evenHBand="0" w:firstRowFirstColumn="0" w:firstRowLastColumn="0" w:lastRowFirstColumn="0" w:lastRowLastColumn="0"/>
+            </w:pPr>
+            <w:r>
+              <w:t xml:space="preserve">Form Field must be in </w:t>
+            </w:r>
+            <w:r>
+              <w:t>alphanumeric.</w:t>
+            </w:r>
+          </w:p>
+        </w:tc>
+        <w:tc>
+          <w:tcPr>
+            <w:tcW w:w="1478" w:type="pct"/>
+          </w:tcPr>
+          <w:p>
+            <w:pPr>
+              <w:cnfStyle w:val="000000000000" w:firstRow="0" w:lastRow="0" w:firstColumn="0" w:lastColumn="0" w:oddVBand="0" w:evenVBand="0" w:oddHBand="0" w:evenHBand="0" w:firstRowFirstColumn="0" w:firstRowLastColumn="0" w:lastRowFirstColumn="0" w:lastRowLastColumn="0"/>
+              <w:rPr>
+                <w:sz w:val="16"/>
+              </w:rPr>
+            </w:pPr>
+          </w:p>
+        </w:tc>
+        <w:tc>
+          <w:tcPr>
+            <w:tcW w:w="592" w:type="pct"/>
+          </w:tcPr>
+          <w:p>
+            <w:pPr>
+              <w:cnfStyle w:val="000000000000" w:firstRow="0" w:lastRow="0" w:firstColumn="0" w:lastColumn="0" w:oddVBand="0" w:evenVBand="0" w:oddHBand="0" w:evenHBand="0" w:firstRowFirstColumn="0" w:firstRowLastColumn="0" w:lastRowFirstColumn="0" w:lastRowLastColumn="0"/>
+            </w:pPr>
+          </w:p>
+        </w:tc>
+      </w:tr>
+      <w:tr>
+        <w:trPr>
+          <w:cnfStyle w:val="000000100000" w:firstRow="0" w:lastRow="0" w:firstColumn="0" w:lastColumn="0" w:oddVBand="0" w:evenVBand="0" w:oddHBand="1" w:evenHBand="0" w:firstRowFirstColumn="0" w:firstRowLastColumn="0" w:lastRowFirstColumn="0" w:lastRowLastColumn="0"/>
+        </w:trPr>
+        <w:tc>
+          <w:tcPr>
+            <w:cnfStyle w:val="001000000000" w:firstRow="0" w:lastRow="0" w:firstColumn="1" w:lastColumn="0" w:oddVBand="0" w:evenVBand="0" w:oddHBand="0" w:evenHBand="0" w:firstRowFirstColumn="0" w:firstRowLastColumn="0" w:lastRowFirstColumn="0" w:lastRowLastColumn="0"/>
+            <w:tcW w:w="345" w:type="pct"/>
+          </w:tcPr>
+          <w:p>
+            <w:pPr>
+              <w:rPr>
+                <w:b w:val="0"/>
+                <w:sz w:val="16"/>
+              </w:rPr>
+            </w:pPr>
+            <w:r>
+              <w:rPr>
+                <w:b w:val="0"/>
+                <w:sz w:val="16"/>
+              </w:rPr>
+              <w:t>FE-</w:t>
+            </w:r>
+            <w:r>
+              <w:rPr>
+                <w:b w:val="0"/>
+                <w:sz w:val="16"/>
+              </w:rPr>
+              <w:t>TACTC</w:t>
+            </w:r>
+            <w:r>
+              <w:rPr>
+                <w:b w:val="0"/>
+                <w:sz w:val="16"/>
+              </w:rPr>
+              <w:t>11</w:t>
+            </w:r>
+          </w:p>
+          <w:p>
+            <w:r>
+              <w:rPr>
+                <w:b w:val="0"/>
+                <w:sz w:val="16"/>
+              </w:rPr>
+              <w:t>FE-</w:t>
+            </w:r>
+            <w:r>
+              <w:rPr>
+                <w:b w:val="0"/>
+                <w:sz w:val="16"/>
+              </w:rPr>
+              <w:t>TAUTC</w:t>
+            </w:r>
+            <w:r>
+              <w:rPr>
+                <w:b w:val="0"/>
+                <w:sz w:val="16"/>
+              </w:rPr>
+              <w:t>11</w:t>
+            </w:r>
+          </w:p>
+        </w:tc>
+        <w:tc>
+          <w:tcPr>
+            <w:tcW w:w="1108" w:type="pct"/>
+          </w:tcPr>
+          <w:p>
+            <w:pPr>
+              <w:cnfStyle w:val="000000100000" w:firstRow="0" w:lastRow="0" w:firstColumn="0" w:lastColumn="0" w:oddVBand="0" w:evenVBand="0" w:oddHBand="1" w:evenHBand="0" w:firstRowFirstColumn="0" w:firstRowLastColumn="0" w:lastRowFirstColumn="0" w:lastRowLastColumn="0"/>
+            </w:pPr>
+            <w:r>
+              <w:t>Validate Number of Rooms</w:t>
+            </w:r>
+          </w:p>
+        </w:tc>
+        <w:tc>
+          <w:tcPr>
+            <w:tcW w:w="1476" w:type="pct"/>
+          </w:tcPr>
+          <w:p>
+            <w:pPr>
+              <w:cnfStyle w:val="000000100000" w:firstRow="0" w:lastRow="0" w:firstColumn="0" w:lastColumn="0" w:oddVBand="0" w:evenVBand="0" w:oddHBand="1" w:evenHBand="0" w:firstRowFirstColumn="0" w:firstRowLastColumn="0" w:lastRowFirstColumn="0" w:lastRowLastColumn="0"/>
+            </w:pPr>
+            <w:r>
+              <w:t xml:space="preserve">Form Field must only </w:t>
+            </w:r>
+            <w:r>
+              <w:t>accept numeric values and must not be greater than the number of adult.</w:t>
+            </w:r>
+          </w:p>
+        </w:tc>
+        <w:tc>
+          <w:tcPr>
+            <w:tcW w:w="1478" w:type="pct"/>
+          </w:tcPr>
+          <w:p>
+            <w:pPr>
+              <w:cnfStyle w:val="000000100000" w:firstRow="0" w:lastRow="0" w:firstColumn="0" w:lastColumn="0" w:oddVBand="0" w:evenVBand="0" w:oddHBand="1" w:evenHBand="0" w:firstRowFirstColumn="0" w:firstRowLastColumn="0" w:lastRowFirstColumn="0" w:lastRowLastColumn="0"/>
+              <w:rPr>
+                <w:sz w:val="16"/>
+              </w:rPr>
+            </w:pPr>
+          </w:p>
+        </w:tc>
+        <w:tc>
+          <w:tcPr>
+            <w:tcW w:w="592" w:type="pct"/>
+          </w:tcPr>
+          <w:p>
+            <w:pPr>
+              <w:cnfStyle w:val="000000100000" w:firstRow="0" w:lastRow="0" w:firstColumn="0" w:lastColumn="0" w:oddVBand="0" w:evenVBand="0" w:oddHBand="1" w:evenHBand="0" w:firstRowFirstColumn="0" w:firstRowLastColumn="0" w:lastRowFirstColumn="0" w:lastRowLastColumn="0"/>
+            </w:pPr>
+          </w:p>
+        </w:tc>
+      </w:tr>
+      <w:tr>
+        <w:tc>
+          <w:tcPr>
+            <w:cnfStyle w:val="001000000000" w:firstRow="0" w:lastRow="0" w:firstColumn="1" w:lastColumn="0" w:oddVBand="0" w:evenVBand="0" w:oddHBand="0" w:evenHBand="0" w:firstRowFirstColumn="0" w:firstRowLastColumn="0" w:lastRowFirstColumn="0" w:lastRowLastColumn="0"/>
+            <w:tcW w:w="345" w:type="pct"/>
+          </w:tcPr>
+          <w:p>
+            <w:pPr>
+              <w:rPr>
+                <w:b w:val="0"/>
+                <w:sz w:val="16"/>
+              </w:rPr>
+            </w:pPr>
+            <w:r>
+              <w:rPr>
+                <w:b w:val="0"/>
+                <w:sz w:val="16"/>
+              </w:rPr>
+              <w:t>FE-</w:t>
+            </w:r>
+            <w:r>
+              <w:rPr>
+                <w:b w:val="0"/>
+                <w:sz w:val="16"/>
+              </w:rPr>
+              <w:t>TACTC</w:t>
+            </w:r>
+            <w:r>
+              <w:rPr>
+                <w:b w:val="0"/>
+                <w:sz w:val="16"/>
+              </w:rPr>
+              <w:t>12</w:t>
+            </w:r>
+          </w:p>
+          <w:p>
+            <w:pPr>
+              <w:rPr>
+                <w:b w:val="0"/>
+                <w:sz w:val="16"/>
+              </w:rPr>
+            </w:pPr>
+            <w:r>
+              <w:rPr>
+                <w:b w:val="0"/>
+                <w:sz w:val="16"/>
+              </w:rPr>
+              <w:t>FE-</w:t>
+            </w:r>
+            <w:r>
+              <w:rPr>
+                <w:b w:val="0"/>
+                <w:sz w:val="16"/>
+              </w:rPr>
+              <w:t>TAUTC</w:t>
+            </w:r>
+            <w:r>
+              <w:rPr>
+                <w:b w:val="0"/>
+                <w:sz w:val="16"/>
+              </w:rPr>
+              <w:t>12</w:t>
+            </w:r>
+          </w:p>
+        </w:tc>
+        <w:tc>
+          <w:tcPr>
+            <w:tcW w:w="1108" w:type="pct"/>
+          </w:tcPr>
+          <w:p>
+            <w:pPr>
+              <w:cnfStyle w:val="000000000000" w:firstRow="0" w:lastRow="0" w:firstColumn="0" w:lastColumn="0" w:oddVBand="0" w:evenVBand="0" w:oddHBand="0" w:evenHBand="0" w:firstRowFirstColumn="0" w:firstRowLastColumn="0" w:lastRowFirstColumn="0" w:lastRowLastColumn="0"/>
+            </w:pPr>
+            <w:r>
+              <w:t>Validate Hotel Star Rating</w:t>
+            </w:r>
+          </w:p>
+        </w:tc>
+        <w:tc>
+          <w:tcPr>
+            <w:tcW w:w="1476" w:type="pct"/>
+          </w:tcPr>
+          <w:p>
+            <w:pPr>
+              <w:cnfStyle w:val="000000000000" w:firstRow="0" w:lastRow="0" w:firstColumn="0" w:lastColumn="0" w:oddVBand="0" w:evenVBand="0" w:oddHBand="0" w:evenHBand="0" w:firstRowFirstColumn="0" w:firstRowLastColumn="0" w:lastRowFirstColumn="0" w:lastRowLastColumn="0"/>
+            </w:pPr>
+            <w:r>
+              <w:t>Form Field must be alphanumeric.</w:t>
+            </w:r>
+          </w:p>
+        </w:tc>
+        <w:tc>
+          <w:tcPr>
+            <w:tcW w:w="1478" w:type="pct"/>
+          </w:tcPr>
+          <w:p>
+            <w:pPr>
+              <w:cnfStyle w:val="000000000000" w:firstRow="0" w:lastRow="0" w:firstColumn="0" w:lastColumn="0" w:oddVBand="0" w:evenVBand="0" w:oddHBand="0" w:evenHBand="0" w:firstRowFirstColumn="0" w:firstRowLastColumn="0" w:lastRowFirstColumn="0" w:lastRowLastColumn="0"/>
+              <w:rPr>
+                <w:sz w:val="16"/>
+              </w:rPr>
+            </w:pPr>
+          </w:p>
+        </w:tc>
+        <w:tc>
+          <w:tcPr>
+            <w:tcW w:w="592" w:type="pct"/>
+          </w:tcPr>
+          <w:p>
+            <w:pPr>
+              <w:cnfStyle w:val="000000000000" w:firstRow="0" w:lastRow="0" w:firstColumn="0" w:lastColumn="0" w:oddVBand="0" w:evenVBand="0" w:oddHBand="0" w:evenHBand="0" w:firstRowFirstColumn="0" w:firstRowLastColumn="0" w:lastRowFirstColumn="0" w:lastRowLastColumn="0"/>
+            </w:pPr>
+          </w:p>
+        </w:tc>
+      </w:tr>
+      <w:tr>
+        <w:trPr>
+          <w:cnfStyle w:val="000000100000" w:firstRow="0" w:lastRow="0" w:firstColumn="0" w:lastColumn="0" w:oddVBand="0" w:evenVBand="0" w:oddHBand="1" w:evenHBand="0" w:firstRowFirstColumn="0" w:firstRowLastColumn="0" w:lastRowFirstColumn="0" w:lastRowLastColumn="0"/>
+        </w:trPr>
+        <w:tc>
+          <w:tcPr>
+            <w:cnfStyle w:val="001000000000" w:firstRow="0" w:lastRow="0" w:firstColumn="1" w:lastColumn="0" w:oddVBand="0" w:evenVBand="0" w:oddHBand="0" w:evenHBand="0" w:firstRowFirstColumn="0" w:firstRowLastColumn="0" w:lastRowFirstColumn="0" w:lastRowLastColumn="0"/>
+            <w:tcW w:w="345" w:type="pct"/>
+          </w:tcPr>
+          <w:p>
+            <w:pPr>
+              <w:rPr>
+                <w:b w:val="0"/>
+                <w:sz w:val="16"/>
+              </w:rPr>
+            </w:pPr>
+            <w:r>
+              <w:rPr>
+                <w:b w:val="0"/>
+                <w:sz w:val="16"/>
+              </w:rPr>
+              <w:t>FE-</w:t>
+            </w:r>
+            <w:r>
+              <w:rPr>
+                <w:b w:val="0"/>
+                <w:sz w:val="16"/>
+              </w:rPr>
+              <w:t>TACTC</w:t>
+            </w:r>
+            <w:r>
+              <w:rPr>
+                <w:b w:val="0"/>
+                <w:sz w:val="16"/>
+              </w:rPr>
+              <w:t>13</w:t>
+            </w:r>
+          </w:p>
+          <w:p>
+            <w:r>
+              <w:rPr>
+                <w:b w:val="0"/>
+                <w:sz w:val="16"/>
+              </w:rPr>
+              <w:t>FE-</w:t>
+            </w:r>
+            <w:r>
+              <w:rPr>
+                <w:b w:val="0"/>
+                <w:sz w:val="16"/>
+              </w:rPr>
+              <w:t>TAUTC</w:t>
+            </w:r>
+            <w:r>
+              <w:rPr>
+                <w:b w:val="0"/>
+                <w:sz w:val="16"/>
+              </w:rPr>
+              <w:t>13</w:t>
+            </w:r>
+          </w:p>
+        </w:tc>
+        <w:tc>
+          <w:tcPr>
+            <w:tcW w:w="1108" w:type="pct"/>
+          </w:tcPr>
+          <w:p>
+            <w:pPr>
+              <w:cnfStyle w:val="000000100000" w:firstRow="0" w:lastRow="0" w:firstColumn="0" w:lastColumn="0" w:oddVBand="0" w:evenVBand="0" w:oddHBand="1" w:evenHBand="0" w:firstRowFirstColumn="0" w:firstRowLastColumn="0" w:lastRowFirstColumn="0" w:lastRowLastColumn="0"/>
+            </w:pPr>
+            <w:r>
+              <w:t>Validate Accommodations</w:t>
+            </w:r>
+          </w:p>
+        </w:tc>
+        <w:tc>
+          <w:tcPr>
+            <w:tcW w:w="1476" w:type="pct"/>
+          </w:tcPr>
+          <w:p>
+            <w:pPr>
+              <w:cnfStyle w:val="000000100000" w:firstRow="0" w:lastRow="0" w:firstColumn="0" w:lastColumn="0" w:oddVBand="0" w:evenVBand="0" w:oddHBand="1" w:evenHBand="0" w:firstRowFirstColumn="0" w:firstRowLastColumn="0" w:lastRowFirstColumn="0" w:lastRowLastColumn="0"/>
+            </w:pPr>
+            <w:r>
+              <w:t>Form Field can accept alphanumeric values</w:t>
+            </w:r>
+          </w:p>
+        </w:tc>
+        <w:tc>
+          <w:tcPr>
+            <w:tcW w:w="1478" w:type="pct"/>
+          </w:tcPr>
+          <w:p>
+            <w:pPr>
+              <w:cnfStyle w:val="000000100000" w:firstRow="0" w:lastRow="0" w:firstColumn="0" w:lastColumn="0" w:oddVBand="0" w:evenVBand="0" w:oddHBand="1" w:evenHBand="0" w:firstRowFirstColumn="0" w:firstRowLastColumn="0" w:lastRowFirstColumn="0" w:lastRowLastColumn="0"/>
+              <w:rPr>
+                <w:sz w:val="16"/>
+              </w:rPr>
+            </w:pPr>
+          </w:p>
+        </w:tc>
+        <w:tc>
+          <w:tcPr>
+            <w:tcW w:w="592" w:type="pct"/>
+          </w:tcPr>
+          <w:p>
+            <w:pPr>
+              <w:cnfStyle w:val="000000100000" w:firstRow="0" w:lastRow="0" w:firstColumn="0" w:lastColumn="0" w:oddVBand="0" w:evenVBand="0" w:oddHBand="1" w:evenHBand="0" w:firstRowFirstColumn="0" w:firstRowLastColumn="0" w:lastRowFirstColumn="0" w:lastRowLastColumn="0"/>
+            </w:pPr>
+          </w:p>
+        </w:tc>
+      </w:tr>
+      <w:tr>
+        <w:tc>
+          <w:tcPr>
+            <w:cnfStyle w:val="001000000000" w:firstRow="0" w:lastRow="0" w:firstColumn="1" w:lastColumn="0" w:oddVBand="0" w:evenVBand="0" w:oddHBand="0" w:evenHBand="0" w:firstRowFirstColumn="0" w:firstRowLastColumn="0" w:lastRowFirstColumn="0" w:lastRowLastColumn="0"/>
+            <w:tcW w:w="345" w:type="pct"/>
+          </w:tcPr>
+          <w:p>
+            <w:pPr>
+              <w:rPr>
+                <w:b w:val="0"/>
+                <w:sz w:val="16"/>
+              </w:rPr>
+            </w:pPr>
+            <w:r>
+              <w:rPr>
+                <w:b w:val="0"/>
+                <w:sz w:val="16"/>
+              </w:rPr>
+              <w:lastRenderedPageBreak/>
+              <w:t>FE-</w:t>
+            </w:r>
+            <w:r>
+              <w:rPr>
+                <w:b w:val="0"/>
+                <w:sz w:val="16"/>
+              </w:rPr>
+              <w:t>TACTC</w:t>
+            </w:r>
+            <w:r>
+              <w:rPr>
+                <w:b w:val="0"/>
+                <w:sz w:val="16"/>
+              </w:rPr>
+              <w:t>14</w:t>
+            </w:r>
+          </w:p>
+          <w:p>
+            <w:pPr>
+              <w:rPr>
+                <w:b w:val="0"/>
+                <w:sz w:val="16"/>
+              </w:rPr>
+            </w:pPr>
+            <w:r>
+              <w:rPr>
+                <w:b w:val="0"/>
+                <w:sz w:val="16"/>
+              </w:rPr>
+              <w:t>FE-</w:t>
+            </w:r>
+            <w:r>
+              <w:rPr>
+                <w:b w:val="0"/>
+                <w:sz w:val="16"/>
+              </w:rPr>
+              <w:t>TAUTC</w:t>
+            </w:r>
+            <w:r>
+              <w:rPr>
+                <w:b w:val="0"/>
+                <w:sz w:val="16"/>
+              </w:rPr>
+              <w:t>14</w:t>
+            </w:r>
+          </w:p>
+        </w:tc>
+        <w:tc>
+          <w:tcPr>
+            <w:tcW w:w="1108" w:type="pct"/>
+          </w:tcPr>
+          <w:p>
+            <w:pPr>
+              <w:cnfStyle w:val="000000000000" w:firstRow="0" w:lastRow="0" w:firstColumn="0" w:lastColumn="0" w:oddVBand="0" w:evenVBand="0" w:oddHBand="0" w:evenHBand="0" w:firstRowFirstColumn="0" w:firstRowLastColumn="0" w:lastRowFirstColumn="0" w:lastRowLastColumn="0"/>
+            </w:pPr>
+            <w:r>
+              <w:t>Validate Flight and Cabin Type</w:t>
+            </w:r>
+          </w:p>
+        </w:tc>
+        <w:tc>
+          <w:tcPr>
+            <w:tcW w:w="1476" w:type="pct"/>
+          </w:tcPr>
+          <w:p>
+            <w:pPr>
+              <w:cnfStyle w:val="000000000000" w:firstRow="0" w:lastRow="0" w:firstColumn="0" w:lastColumn="0" w:oddVBand="0" w:evenVBand="0" w:oddHBand="0" w:evenHBand="0" w:firstRowFirstColumn="0" w:firstRowLastColumn="0" w:lastRowFirstColumn="0" w:lastRowLastColumn="0"/>
+            </w:pPr>
+            <w:r>
+              <w:t>Form Field must be in alphabet form</w:t>
+            </w:r>
+          </w:p>
+        </w:tc>
+        <w:tc>
+          <w:tcPr>
+            <w:tcW w:w="1478" w:type="pct"/>
+          </w:tcPr>
+          <w:p>
+            <w:pPr>
+              <w:cnfStyle w:val="000000000000" w:firstRow="0" w:lastRow="0" w:firstColumn="0" w:lastColumn="0" w:oddVBand="0" w:evenVBand="0" w:oddHBand="0" w:evenHBand="0" w:firstRowFirstColumn="0" w:firstRowLastColumn="0" w:lastRowFirstColumn="0" w:lastRowLastColumn="0"/>
+              <w:rPr>
+                <w:sz w:val="16"/>
+              </w:rPr>
+            </w:pPr>
+          </w:p>
+        </w:tc>
+        <w:tc>
+          <w:tcPr>
+            <w:tcW w:w="592" w:type="pct"/>
+          </w:tcPr>
+          <w:p>
+            <w:pPr>
+              <w:cnfStyle w:val="000000000000" w:firstRow="0" w:lastRow="0" w:firstColumn="0" w:lastColumn="0" w:oddVBand="0" w:evenVBand="0" w:oddHBand="0" w:evenHBand="0" w:firstRowFirstColumn="0" w:firstRowLastColumn="0" w:lastRowFirstColumn="0" w:lastRowLastColumn="0"/>
+            </w:pPr>
+          </w:p>
+        </w:tc>
+      </w:tr>
+      <w:tr>
+        <w:trPr>
+          <w:cnfStyle w:val="000000100000" w:firstRow="0" w:lastRow="0" w:firstColumn="0" w:lastColumn="0" w:oddVBand="0" w:evenVBand="0" w:oddHBand="1" w:evenHBand="0" w:firstRowFirstColumn="0" w:firstRowLastColumn="0" w:lastRowFirstColumn="0" w:lastRowLastColumn="0"/>
+        </w:trPr>
+        <w:tc>
+          <w:tcPr>
+            <w:cnfStyle w:val="001000000000" w:firstRow="0" w:lastRow="0" w:firstColumn="1" w:lastColumn="0" w:oddVBand="0" w:evenVBand="0" w:oddHBand="0" w:evenHBand="0" w:firstRowFirstColumn="0" w:firstRowLastColumn="0" w:lastRowFirstColumn="0" w:lastRowLastColumn="0"/>
+            <w:tcW w:w="345" w:type="pct"/>
+          </w:tcPr>
+          <w:p>
+            <w:pPr>
+              <w:rPr>
+                <w:b w:val="0"/>
+                <w:sz w:val="16"/>
+              </w:rPr>
+            </w:pPr>
+            <w:r>
+              <w:rPr>
+                <w:b w:val="0"/>
+                <w:sz w:val="16"/>
+              </w:rPr>
+              <w:t>FE-</w:t>
+            </w:r>
+            <w:r>
+              <w:rPr>
+                <w:b w:val="0"/>
+                <w:sz w:val="16"/>
+              </w:rPr>
+              <w:t>TACTC</w:t>
+            </w:r>
+            <w:r>
+              <w:rPr>
+                <w:b w:val="0"/>
+                <w:sz w:val="16"/>
+              </w:rPr>
+              <w:t>15</w:t>
+            </w:r>
+          </w:p>
+          <w:p>
+            <w:r>
+              <w:rPr>
+                <w:b w:val="0"/>
+                <w:sz w:val="16"/>
+              </w:rPr>
+              <w:t>FE-</w:t>
+            </w:r>
+            <w:r>
+              <w:rPr>
+                <w:b w:val="0"/>
+                <w:sz w:val="16"/>
+              </w:rPr>
+              <w:t>TAUTC</w:t>
+            </w:r>
+            <w:r>
+              <w:rPr>
+                <w:b w:val="0"/>
+                <w:sz w:val="16"/>
+              </w:rPr>
+              <w:t>15</w:t>
+            </w:r>
+          </w:p>
+        </w:tc>
+        <w:tc>
+          <w:tcPr>
+            <w:tcW w:w="1108" w:type="pct"/>
+          </w:tcPr>
+          <w:p>
+            <w:pPr>
+              <w:cnfStyle w:val="000000100000" w:firstRow="0" w:lastRow="0" w:firstColumn="0" w:lastColumn="0" w:oddVBand="0" w:evenVBand="0" w:oddHBand="1" w:evenHBand="0" w:firstRowFirstColumn="0" w:firstRowLastColumn="0" w:lastRowFirstColumn="0" w:lastRowLastColumn="0"/>
+            </w:pPr>
+            <w:r>
+              <w:t>Validate Tour Type and Deals</w:t>
+            </w:r>
+          </w:p>
+        </w:tc>
+        <w:tc>
+          <w:tcPr>
+            <w:tcW w:w="1476" w:type="pct"/>
+          </w:tcPr>
+          <w:p>
+            <w:pPr>
+              <w:cnfStyle w:val="000000100000" w:firstRow="0" w:lastRow="0" w:firstColumn="0" w:lastColumn="0" w:oddVBand="0" w:evenVBand="0" w:oddHBand="1" w:evenHBand="0" w:firstRowFirstColumn="0" w:firstRowLastColumn="0" w:lastRowFirstColumn="0" w:lastRowLastColumn="0"/>
+            </w:pPr>
+            <w:r>
+              <w:t>Form Field must be in alphabet form</w:t>
+            </w:r>
+          </w:p>
+        </w:tc>
+        <w:tc>
+          <w:tcPr>
+            <w:tcW w:w="1478" w:type="pct"/>
+          </w:tcPr>
+          <w:p>
+            <w:pPr>
+              <w:cnfStyle w:val="000000100000" w:firstRow="0" w:lastRow="0" w:firstColumn="0" w:lastColumn="0" w:oddVBand="0" w:evenVBand="0" w:oddHBand="1" w:evenHBand="0" w:firstRowFirstColumn="0" w:firstRowLastColumn="0" w:lastRowFirstColumn="0" w:lastRowLastColumn="0"/>
+              <w:rPr>
+                <w:sz w:val="16"/>
+              </w:rPr>
+            </w:pPr>
+          </w:p>
+        </w:tc>
+        <w:tc>
+          <w:tcPr>
+            <w:tcW w:w="592" w:type="pct"/>
+          </w:tcPr>
+          <w:p>
+            <w:pPr>
+              <w:cnfStyle w:val="000000100000" w:firstRow="0" w:lastRow="0" w:firstColumn="0" w:lastColumn="0" w:oddVBand="0" w:evenVBand="0" w:oddHBand="1" w:evenHBand="0" w:firstRowFirstColumn="0" w:firstRowLastColumn="0" w:lastRowFirstColumn="0" w:lastRowLastColumn="0"/>
+            </w:pPr>
+          </w:p>
+        </w:tc>
+      </w:tr>
+      <w:tr>
+        <w:tc>
+          <w:tcPr>
+            <w:cnfStyle w:val="001000000000" w:firstRow="0" w:lastRow="0" w:firstColumn="1" w:lastColumn="0" w:oddVBand="0" w:evenVBand="0" w:oddHBand="0" w:evenHBand="0" w:firstRowFirstColumn="0" w:firstRowLastColumn="0" w:lastRowFirstColumn="0" w:lastRowLastColumn="0"/>
+            <w:tcW w:w="345" w:type="pct"/>
+          </w:tcPr>
+          <w:p>
+            <w:pPr>
+              <w:rPr>
+                <w:b w:val="0"/>
+                <w:sz w:val="16"/>
+              </w:rPr>
+            </w:pPr>
+            <w:r>
+              <w:rPr>
+                <w:b w:val="0"/>
+                <w:sz w:val="16"/>
+              </w:rPr>
+              <w:t>FE-</w:t>
+            </w:r>
+            <w:r>
+              <w:rPr>
+                <w:b w:val="0"/>
+                <w:sz w:val="16"/>
+              </w:rPr>
+              <w:t>TACTC</w:t>
+            </w:r>
+            <w:r>
+              <w:rPr>
+                <w:b w:val="0"/>
+                <w:sz w:val="16"/>
+              </w:rPr>
+              <w:t>16</w:t>
+            </w:r>
+          </w:p>
+          <w:p>
+            <w:pPr>
+              <w:rPr>
+                <w:b w:val="0"/>
+                <w:sz w:val="16"/>
+              </w:rPr>
+            </w:pPr>
+            <w:r>
+              <w:rPr>
+                <w:b w:val="0"/>
+                <w:sz w:val="16"/>
+              </w:rPr>
+              <w:t>FE-</w:t>
+            </w:r>
+            <w:r>
+              <w:rPr>
+                <w:b w:val="0"/>
+                <w:sz w:val="16"/>
+              </w:rPr>
+              <w:t>TAUTC</w:t>
+            </w:r>
+            <w:r>
+              <w:rPr>
+                <w:b w:val="0"/>
+                <w:sz w:val="16"/>
+              </w:rPr>
+              <w:t>16</w:t>
+            </w:r>
+          </w:p>
+        </w:tc>
+        <w:tc>
+          <w:tcPr>
+            <w:tcW w:w="1108" w:type="pct"/>
+          </w:tcPr>
+          <w:p>
+            <w:pPr>
+              <w:cnfStyle w:val="000000000000" w:firstRow="0" w:lastRow="0" w:firstColumn="0" w:lastColumn="0" w:oddVBand="0" w:evenVBand="0" w:oddHBand="0" w:evenHBand="0" w:firstRowFirstColumn="0" w:firstRowLastColumn="0" w:lastRowFirstColumn="0" w:lastRowLastColumn="0"/>
+            </w:pPr>
+            <w:r>
+              <w:t>Validate Transport Services</w:t>
+            </w:r>
+          </w:p>
+        </w:tc>
+        <w:tc>
+          <w:tcPr>
+            <w:tcW w:w="1476" w:type="pct"/>
+          </w:tcPr>
+          <w:p>
+            <w:pPr>
+              <w:cnfStyle w:val="000000000000" w:firstRow="0" w:lastRow="0" w:firstColumn="0" w:lastColumn="0" w:oddVBand="0" w:evenVBand="0" w:oddHBand="0" w:evenHBand="0" w:firstRowFirstColumn="0" w:firstRowLastColumn="0" w:lastRowFirstColumn="0" w:lastRowLastColumn="0"/>
+            </w:pPr>
+            <w:r>
+              <w:t>Form Field must be in alphabet form</w:t>
+            </w:r>
+          </w:p>
+        </w:tc>
+        <w:tc>
+          <w:tcPr>
+            <w:tcW w:w="1478" w:type="pct"/>
+          </w:tcPr>
+          <w:p>
+            <w:pPr>
+              <w:cnfStyle w:val="000000000000" w:firstRow="0" w:lastRow="0" w:firstColumn="0" w:lastColumn="0" w:oddVBand="0" w:evenVBand="0" w:oddHBand="0" w:evenHBand="0" w:firstRowFirstColumn="0" w:firstRowLastColumn="0" w:lastRowFirstColumn="0" w:lastRowLastColumn="0"/>
+              <w:rPr>
+                <w:sz w:val="16"/>
+              </w:rPr>
+            </w:pPr>
+          </w:p>
+        </w:tc>
+        <w:tc>
+          <w:tcPr>
+            <w:tcW w:w="592" w:type="pct"/>
+          </w:tcPr>
+          <w:p>
+            <w:pPr>
+              <w:cnfStyle w:val="000000000000" w:firstRow="0" w:lastRow="0" w:firstColumn="0" w:lastColumn="0" w:oddVBand="0" w:evenVBand="0" w:oddHBand="0" w:evenHBand="0" w:firstRowFirstColumn="0" w:firstRowLastColumn="0" w:lastRowFirstColumn="0" w:lastRowLastColumn="0"/>
+            </w:pPr>
+          </w:p>
+        </w:tc>
+      </w:tr>
+      <w:tr>
+        <w:trPr>
+          <w:cnfStyle w:val="000000100000" w:firstRow="0" w:lastRow="0" w:firstColumn="0" w:lastColumn="0" w:oddVBand="0" w:evenVBand="0" w:oddHBand="1" w:evenHBand="0" w:firstRowFirstColumn="0" w:firstRowLastColumn="0" w:lastRowFirstColumn="0" w:lastRowLastColumn="0"/>
+        </w:trPr>
+        <w:tc>
+          <w:tcPr>
+            <w:cnfStyle w:val="001000000000" w:firstRow="0" w:lastRow="0" w:firstColumn="1" w:lastColumn="0" w:oddVBand="0" w:evenVBand="0" w:oddHBand="0" w:evenHBand="0" w:firstRowFirstColumn="0" w:firstRowLastColumn="0" w:lastRowFirstColumn="0" w:lastRowLastColumn="0"/>
+            <w:tcW w:w="345" w:type="pct"/>
+          </w:tcPr>
+          <w:p>
+            <w:pPr>
+              <w:rPr>
+                <w:b w:val="0"/>
+                <w:sz w:val="16"/>
+              </w:rPr>
+            </w:pPr>
+            <w:r>
+              <w:rPr>
+                <w:b w:val="0"/>
+                <w:sz w:val="16"/>
+              </w:rPr>
+              <w:t>FE-</w:t>
+            </w:r>
+            <w:r>
+              <w:rPr>
+                <w:b w:val="0"/>
+                <w:sz w:val="16"/>
+              </w:rPr>
+              <w:t>TACTC</w:t>
+            </w:r>
+            <w:r>
+              <w:rPr>
+                <w:b w:val="0"/>
+                <w:sz w:val="16"/>
+              </w:rPr>
+              <w:t>17</w:t>
+            </w:r>
+          </w:p>
+          <w:p>
+            <w:r>
+              <w:rPr>
+                <w:b w:val="0"/>
+                <w:sz w:val="16"/>
+              </w:rPr>
+              <w:t>FE-</w:t>
+            </w:r>
+            <w:r>
+              <w:rPr>
+                <w:b w:val="0"/>
+                <w:sz w:val="16"/>
+              </w:rPr>
+              <w:t>TAUTC</w:t>
+            </w:r>
+            <w:r>
+              <w:rPr>
+                <w:b w:val="0"/>
+                <w:sz w:val="16"/>
+              </w:rPr>
+              <w:t>17</w:t>
+            </w:r>
+            <w:bookmarkStart w:id="0" w:name="_GoBack"/>
+            <w:bookmarkEnd w:id="0"/>
+          </w:p>
+        </w:tc>
+        <w:tc>
+          <w:tcPr>
+            <w:tcW w:w="1108" w:type="pct"/>
+          </w:tcPr>
+          <w:p>
+            <w:pPr>
+              <w:cnfStyle w:val="000000100000" w:firstRow="0" w:lastRow="0" w:firstColumn="0" w:lastColumn="0" w:oddVBand="0" w:evenVBand="0" w:oddHBand="1" w:evenHBand="0" w:firstRowFirstColumn="0" w:firstRowLastColumn="0" w:lastRowFirstColumn="0" w:lastRowLastColumn="0"/>
+            </w:pPr>
+            <w:r>
+              <w:t>Validate Notes</w:t>
+            </w:r>
+          </w:p>
+        </w:tc>
+        <w:tc>
+          <w:tcPr>
+            <w:tcW w:w="1476" w:type="pct"/>
+          </w:tcPr>
+          <w:p>
+            <w:pPr>
+              <w:cnfStyle w:val="000000100000" w:firstRow="0" w:lastRow="0" w:firstColumn="0" w:lastColumn="0" w:oddVBand="0" w:evenVBand="0" w:oddHBand="1" w:evenHBand="0" w:firstRowFirstColumn="0" w:firstRowLastColumn="0" w:lastRowFirstColumn="0" w:lastRowLastColumn="0"/>
+            </w:pPr>
+            <w:r>
+              <w:t xml:space="preserve">Form Field </w:t>
+            </w:r>
+            <w:r>
+              <w:t>can be in alphanumeric form</w:t>
+            </w:r>
+          </w:p>
+        </w:tc>
+        <w:tc>
+          <w:tcPr>
+            <w:tcW w:w="1478" w:type="pct"/>
+          </w:tcPr>
+          <w:p>
+            <w:pPr>
+              <w:cnfStyle w:val="000000100000" w:firstRow="0" w:lastRow="0" w:firstColumn="0" w:lastColumn="0" w:oddVBand="0" w:evenVBand="0" w:oddHBand="1" w:evenHBand="0" w:firstRowFirstColumn="0" w:firstRowLastColumn="0" w:lastRowFirstColumn="0" w:lastRowLastColumn="0"/>
+              <w:rPr>
+                <w:sz w:val="16"/>
+              </w:rPr>
+            </w:pPr>
+          </w:p>
+        </w:tc>
+        <w:tc>
+          <w:tcPr>
+            <w:tcW w:w="592" w:type="pct"/>
+          </w:tcPr>
+          <w:p>
+            <w:pPr>
+              <w:cnfStyle w:val="000000100000" w:firstRow="0" w:lastRow="0" w:firstColumn="0" w:lastColumn="0" w:oddVBand="0" w:evenVBand="0" w:oddHBand="1" w:evenHBand="0" w:firstRowFirstColumn="0" w:firstRowLastColumn="0" w:lastRowFirstColumn="0" w:lastRowLastColumn="0"/>
+            </w:pPr>
+          </w:p>
+        </w:tc>
+      </w:tr>
+    </w:tbl>
+    <w:p>
+      <w:pPr>
+        <w:pStyle w:val="NoSpacing"/>
+        <w:rPr>
+          <w:sz w:val="14"/>
+          <w:szCs w:val="14"/>
+        </w:rPr>
+      </w:pPr>
+    </w:p>
+    <w:p>
+      <w:pPr>
+        <w:pStyle w:val="NoSpacing"/>
+        <w:rPr>
+          <w:sz w:val="14"/>
+          <w:szCs w:val="14"/>
+        </w:rPr>
+      </w:pPr>
+    </w:p>
+    <w:p>
+      <w:pPr>
+        <w:rPr>
+          <w:b/>
+        </w:rPr>
+      </w:pPr>
+      <w:r>
+        <w:rPr>
+          <w:b/>
+        </w:rPr>
+        <w:t>Remarks</w:t>
+      </w:r>
+    </w:p>
+    <w:p>
+      <w:r>
+        <w:t>____________________________________________________________________________________________________________________________________________________________________________________________________________________________________________________________________________________________________________________________________________________</w:t>
+      </w:r>
+      <w:r>
+        <w:t>___________________________________</w:t>
+      </w:r>
+    </w:p>
+    <w:p/>
     <w:p>
       <w:pPr>
         <w:rPr>
@@ -4534,14 +6505,14 @@
         <v:path o:extrusionok="f" gradientshapeok="t" o:connecttype="rect"/>
         <o:lock v:ext="edit" aspectratio="t"/>
       </v:shapetype>
-      <v:shape id="_x0000_i1028" type="#_x0000_t75" style="width:10.9pt;height:10.9pt" o:bullet="t">
+      <v:shape id="_x0000_i1036" type="#_x0000_t75" style="width:10.85pt;height:10.85pt" o:bullet="t">
         <v:imagedata r:id="rId1" o:title="mso81E4"/>
       </v:shape>
     </w:pict>
   </w:numPicBullet>
   <w:numPicBullet w:numPicBulletId="1">
     <w:pict>
-      <v:shape id="_x0000_i1029" type="#_x0000_t75" style="width:13.4pt;height:13.4pt" o:bullet="t">
+      <v:shape id="_x0000_i1037" type="#_x0000_t75" style="width:13.6pt;height:13.6pt" o:bullet="t">
         <v:imagedata r:id="rId2" o:title="BD21329_"/>
       </v:shape>
     </w:pict>
@@ -6234,7 +8205,7 @@
   <a:extraClrSchemeLst/>
   <a:extLst>
     <a:ext uri="{05A4C25C-085E-4340-85A3-A5531E510DB2}">
-      <thm15:themeFamily xmlns:thm15="http://schemas.microsoft.com/office/thememl/2012/main" xmlns="" name="Office Theme" id="{62F939B6-93AF-4DB8-9C6B-D6C7DFDC589F}" vid="{4A3C46E8-61CC-4603-A589-7422A47A8E4A}"/>
+      <thm15:themeFamily xmlns="" xmlns:thm15="http://schemas.microsoft.com/office/thememl/2012/main" name="Office Theme" id="{62F939B6-93AF-4DB8-9C6B-D6C7DFDC589F}" vid="{4A3C46E8-61CC-4603-A589-7422A47A8E4A}"/>
     </a:ext>
   </a:extLst>
 </a:theme>
@@ -6245,7 +8216,7 @@
 </file>
 
 <file path=customXml/itemProps1.xml><?xml version="1.0" encoding="utf-8"?>
-<ds:datastoreItem xmlns:ds="http://schemas.openxmlformats.org/officeDocument/2006/customXml" ds:itemID="{3BC81F10-533C-44FE-93EC-6E659258D4D3}">
+<ds:datastoreItem xmlns:ds="http://schemas.openxmlformats.org/officeDocument/2006/customXml" ds:itemID="{5E9DDEDD-DDE6-45C5-BD62-D34A8B9BF8B8}">
   <ds:schemaRefs>
     <ds:schemaRef ds:uri="http://schemas.openxmlformats.org/officeDocument/2006/bibliography"/>
   </ds:schemaRefs>

</xml_diff>

<commit_message>
Test cases for Trave Arrangement
</commit_message>
<xml_diff>
--- a/documentation/quality/Test Cases/Test Case - TA.docx
+++ b/documentation/quality/Test Cases/Test Case - TA.docx
@@ -10,7 +10,6 @@
           <w:szCs w:val="40"/>
         </w:rPr>
       </w:pPr>
-      <w:proofErr w:type="gramStart"/>
       <w:r>
         <w:rPr>
           <w:sz w:val="40"/>
@@ -18,7 +17,6 @@
         </w:rPr>
         <w:t>Journeys &amp; More Global Tours and Consultancy Co.</w:t>
       </w:r>
-      <w:proofErr w:type="gramEnd"/>
     </w:p>
     <w:p>
       <w:pPr>
@@ -1404,16 +1402,7 @@
           </w:tcPr>
           <w:p>
             <w:r>
-              <w:t xml:space="preserve">1.2 </w:t>
-            </w:r>
-            <w:r>
-              <w:t xml:space="preserve">Create </w:t>
-            </w:r>
-            <w:r>
-              <w:t>Travel and Tour</w:t>
-            </w:r>
-            <w:r>
-              <w:t xml:space="preserve"> Arrangement</w:t>
+              <w:t>1.2 Create Travel and Tour Arrangement</w:t>
             </w:r>
           </w:p>
         </w:tc>
@@ -2234,7 +2223,6 @@
           <w:szCs w:val="40"/>
         </w:rPr>
       </w:pPr>
-      <w:proofErr w:type="gramStart"/>
       <w:r>
         <w:rPr>
           <w:sz w:val="40"/>
@@ -2250,7 +2238,6 @@
         </w:rPr>
         <w:t>ourneys &amp; More Global Tours and Consultancy Co.</w:t>
       </w:r>
-      <w:proofErr w:type="gramEnd"/>
     </w:p>
     <w:p>
       <w:pPr>
@@ -3065,7 +3052,6 @@
           <w:szCs w:val="40"/>
         </w:rPr>
       </w:pPr>
-      <w:proofErr w:type="gramStart"/>
       <w:r>
         <w:rPr>
           <w:sz w:val="40"/>
@@ -3081,7 +3067,6 @@
         </w:rPr>
         <w:t>ourneys &amp; More Global Tours and Consultancy Co.</w:t>
       </w:r>
-      <w:proofErr w:type="gramEnd"/>
     </w:p>
     <w:p>
       <w:pPr>
@@ -3475,6 +3460,9 @@
             <w:r>
               <w:t>Form field must not accept entries not in date format. This should not be null.</w:t>
             </w:r>
+            <w:r>
+              <w:t xml:space="preserve"> </w:t>
+            </w:r>
           </w:p>
         </w:tc>
         <w:tc>
@@ -3560,6 +3548,21 @@
             <w:r>
               <w:t>Form field must not accept entries not in date format. The Return Date must be a date ahead of Arrival Date. This should not be null.</w:t>
             </w:r>
+            <w:r>
+              <w:t xml:space="preserve"> </w:t>
+            </w:r>
+          </w:p>
+          <w:p>
+            <w:pPr>
+              <w:cnfStyle w:val="000000100000" w:firstRow="0" w:lastRow="0" w:firstColumn="0" w:lastColumn="0" w:oddVBand="0" w:evenVBand="0" w:oddHBand="1" w:evenHBand="0" w:firstRowFirstColumn="0" w:firstRowLastColumn="0" w:lastRowFirstColumn="0" w:lastRowLastColumn="0"/>
+            </w:pPr>
+            <w:r>
+              <w:rPr>
+                <w:color w:val="FF0000"/>
+                <w:sz w:val="18"/>
+              </w:rPr>
+              <w:t>(in progress)</w:t>
+            </w:r>
           </w:p>
         </w:tc>
         <w:tc>
@@ -3716,15 +3719,7 @@
                 <w:sz w:val="20"/>
                 <w:szCs w:val="18"/>
               </w:rPr>
-              <w:t>FE-TTAC</w:t>
-            </w:r>
-            <w:r>
-              <w:rPr>
-                <w:b w:val="0"/>
-                <w:sz w:val="20"/>
-                <w:szCs w:val="18"/>
-              </w:rPr>
-              <w:t>TC6</w:t>
+              <w:t>FE-TTACTC6</w:t>
             </w:r>
           </w:p>
         </w:tc>
@@ -3751,6 +3746,23 @@
             </w:pPr>
             <w:r>
               <w:t>Form field must not accept entries not in date format. The Return Date must be a date ahead of Departure Date. This should not be null.</w:t>
+            </w:r>
+            <w:r>
+              <w:t xml:space="preserve"> </w:t>
+            </w:r>
+          </w:p>
+          <w:p>
+            <w:pPr>
+              <w:cnfStyle w:val="000000000000" w:firstRow="0" w:lastRow="0" w:firstColumn="0" w:lastColumn="0" w:oddVBand="0" w:evenVBand="0" w:oddHBand="0" w:evenHBand="0" w:firstRowFirstColumn="0" w:firstRowLastColumn="0" w:lastRowFirstColumn="0" w:lastRowLastColumn="0"/>
+            </w:pPr>
+            <w:bookmarkStart w:id="0" w:name="_GoBack"/>
+            <w:bookmarkEnd w:id="0"/>
+            <w:r>
+              <w:rPr>
+                <w:color w:val="FF0000"/>
+                <w:sz w:val="18"/>
+              </w:rPr>
+              <w:t>(in progress)</w:t>
             </w:r>
           </w:p>
         </w:tc>
@@ -3837,10 +3849,7 @@
               <w:cnfStyle w:val="000000100000" w:firstRow="0" w:lastRow="0" w:firstColumn="0" w:lastColumn="0" w:oddVBand="0" w:evenVBand="0" w:oddHBand="1" w:evenHBand="0" w:firstRowFirstColumn="0" w:firstRowLastColumn="0" w:lastRowFirstColumn="0" w:lastRowLastColumn="0"/>
             </w:pPr>
             <w:r>
-              <w:t>For</w:t>
-            </w:r>
-            <w:r>
-              <w:t xml:space="preserve">m Field must be in alphabet form. </w:t>
+              <w:t xml:space="preserve">Form Field must be in alphabet form. </w:t>
             </w:r>
           </w:p>
           <w:p>
@@ -3932,10 +3941,7 @@
               <w:cnfStyle w:val="000000000000" w:firstRow="0" w:lastRow="0" w:firstColumn="0" w:lastColumn="0" w:oddVBand="0" w:evenVBand="0" w:oddHBand="0" w:evenHBand="0" w:firstRowFirstColumn="0" w:firstRowLastColumn="0" w:lastRowFirstColumn="0" w:lastRowLastColumn="0"/>
             </w:pPr>
             <w:r>
-              <w:t>Form Field must be in alphabet form</w:t>
-            </w:r>
-            <w:r>
-              <w:t>.</w:t>
+              <w:t>Form Field must be in alphabet form.</w:t>
             </w:r>
           </w:p>
           <w:p>
@@ -3993,6 +3999,7 @@
                 <w:sz w:val="20"/>
                 <w:szCs w:val="18"/>
               </w:rPr>
+              <w:lastRenderedPageBreak/>
               <w:t>FE-</w:t>
             </w:r>
             <w:r>
@@ -4014,10 +4021,7 @@
               <w:cnfStyle w:val="000000100000" w:firstRow="0" w:lastRow="0" w:firstColumn="0" w:lastColumn="0" w:oddVBand="0" w:evenVBand="0" w:oddHBand="1" w:evenHBand="0" w:firstRowFirstColumn="0" w:firstRowLastColumn="0" w:lastRowFirstColumn="0" w:lastRowLastColumn="0"/>
             </w:pPr>
             <w:r>
-              <w:t xml:space="preserve">Validate </w:t>
-            </w:r>
-            <w:r>
-              <w:t>Class Type</w:t>
+              <w:t>Validate Class Type</w:t>
             </w:r>
           </w:p>
         </w:tc>
@@ -4030,18 +4034,14 @@
               <w:cnfStyle w:val="000000100000" w:firstRow="0" w:lastRow="0" w:firstColumn="0" w:lastColumn="0" w:oddVBand="0" w:evenVBand="0" w:oddHBand="1" w:evenHBand="0" w:firstRowFirstColumn="0" w:firstRowLastColumn="0" w:lastRowFirstColumn="0" w:lastRowLastColumn="0"/>
             </w:pPr>
             <w:r>
-              <w:t>Form Field must be in alphabet form</w:t>
-            </w:r>
-            <w:r>
-              <w:t>.</w:t>
-            </w:r>
-          </w:p>
-          <w:p>
-            <w:pPr>
-              <w:cnfStyle w:val="000000100000" w:firstRow="0" w:lastRow="0" w:firstColumn="0" w:lastColumn="0" w:oddVBand="0" w:evenVBand="0" w:oddHBand="1" w:evenHBand="0" w:firstRowFirstColumn="0" w:firstRowLastColumn="0" w:lastRowFirstColumn="0" w:lastRowLastColumn="0"/>
-            </w:pPr>
-            <w:r>
-              <w:lastRenderedPageBreak/>
+              <w:t>Form Field must be in alphabet form.</w:t>
+            </w:r>
+          </w:p>
+          <w:p>
+            <w:pPr>
+              <w:cnfStyle w:val="000000100000" w:firstRow="0" w:lastRow="0" w:firstColumn="0" w:lastColumn="0" w:oddVBand="0" w:evenVBand="0" w:oddHBand="1" w:evenHBand="0" w:firstRowFirstColumn="0" w:firstRowLastColumn="0" w:lastRowFirstColumn="0" w:lastRowLastColumn="0"/>
+            </w:pPr>
+            <w:r>
               <w:t>This field is optional.</w:t>
             </w:r>
           </w:p>
@@ -4084,17 +4084,7 @@
           </w:tcPr>
           <w:p>
             <w:r>
-              <w:lastRenderedPageBreak/>
-              <w:t>1.</w:t>
-            </w:r>
-            <w:r>
-              <w:t>1 Create Tour Arrangement</w:t>
-            </w:r>
-            <w:r>
-              <w:t xml:space="preserve"> / </w:t>
-            </w:r>
-            <w:r>
-              <w:t>1.2 Create Travel and Tour Arrangement</w:t>
+              <w:t>1.1 Create Tour Arrangement / 1.2 Create Travel and Tour Arrangement</w:t>
             </w:r>
           </w:p>
         </w:tc>
@@ -4840,13 +4830,7 @@
               <w:cnfStyle w:val="000000100000" w:firstRow="0" w:lastRow="0" w:firstColumn="0" w:lastColumn="0" w:oddVBand="0" w:evenVBand="0" w:oddHBand="1" w:evenHBand="0" w:firstRowFirstColumn="0" w:firstRowLastColumn="0" w:lastRowFirstColumn="0" w:lastRowLastColumn="0"/>
             </w:pPr>
             <w:r>
-              <w:t>Form Field must be in a checkbox list. The values accepted must be in array.</w:t>
-            </w:r>
-            <w:r>
-              <w:t xml:space="preserve"> </w:t>
-            </w:r>
-            <w:r>
-              <w:t>This field is required.</w:t>
+              <w:t>Form Field must be in a checkbox list. The values accepted must be in array. This field is required.</w:t>
             </w:r>
           </w:p>
         </w:tc>
@@ -5140,8 +5124,6 @@
       <w:r>
         <w:t>___________________________________</w:t>
       </w:r>
-      <w:bookmarkStart w:id="0" w:name="_GoBack"/>
-      <w:bookmarkEnd w:id="0"/>
     </w:p>
     <w:sectPr>
       <w:pgSz w:w="15840" w:h="12240" w:orient="landscape"/>
@@ -5176,14 +5158,14 @@
         <v:path o:extrusionok="f" gradientshapeok="t" o:connecttype="rect"/>
         <o:lock v:ext="edit" aspectratio="t"/>
       </v:shapetype>
-      <v:shape id="_x0000_i1114" type="#_x0000_t75" style="width:10.85pt;height:10.85pt" o:bullet="t">
+      <v:shape id="_x0000_i1030" type="#_x0000_t75" style="width:10.85pt;height:10.85pt" o:bullet="t">
         <v:imagedata r:id="rId1" o:title="mso81E4"/>
       </v:shape>
     </w:pict>
   </w:numPicBullet>
   <w:numPicBullet w:numPicBulletId="1">
     <w:pict>
-      <v:shape id="_x0000_i1115" type="#_x0000_t75" style="width:13.6pt;height:13.6pt" o:bullet="t">
+      <v:shape id="_x0000_i1031" type="#_x0000_t75" style="width:13.6pt;height:13.6pt" o:bullet="t">
         <v:imagedata r:id="rId2" o:title="BD21329_"/>
       </v:shape>
     </w:pict>
@@ -6876,7 +6858,7 @@
   <a:extraClrSchemeLst/>
   <a:extLst>
     <a:ext uri="{05A4C25C-085E-4340-85A3-A5531E510DB2}">
-      <thm15:themeFamily xmlns:thm15="http://schemas.microsoft.com/office/thememl/2012/main" xmlns="" name="Office Theme" id="{62F939B6-93AF-4DB8-9C6B-D6C7DFDC589F}" vid="{4A3C46E8-61CC-4603-A589-7422A47A8E4A}"/>
+      <thm15:themeFamily xmlns="" xmlns:thm15="http://schemas.microsoft.com/office/thememl/2012/main" name="Office Theme" id="{62F939B6-93AF-4DB8-9C6B-D6C7DFDC589F}" vid="{4A3C46E8-61CC-4603-A589-7422A47A8E4A}"/>
     </a:ext>
   </a:extLst>
 </a:theme>
@@ -6887,7 +6869,7 @@
 </file>
 
 <file path=customXml/itemProps1.xml><?xml version="1.0" encoding="utf-8"?>
-<ds:datastoreItem xmlns:ds="http://schemas.openxmlformats.org/officeDocument/2006/customXml" ds:itemID="{759D8FC5-E316-4C98-AEB0-592136D7546F}">
+<ds:datastoreItem xmlns:ds="http://schemas.openxmlformats.org/officeDocument/2006/customXml" ds:itemID="{DABF9C73-E7EF-4B48-B4BC-8BF2AF0C3968}">
   <ds:schemaRefs>
     <ds:schemaRef ds:uri="http://schemas.openxmlformats.org/officeDocument/2006/bibliography"/>
   </ds:schemaRefs>

</xml_diff>